<commit_message>
Changed subject. Please review
Completed.
</commit_message>
<xml_diff>
--- a/פרוייקט מסכם קורס מבוא לאופטימיזציה.docx
+++ b/פרוייקט מסכם קורס מבוא לאופטימיזציה.docx
@@ -61,6 +61,27 @@
         </w:rPr>
         <w:t>על שיטות לפתרון בעיות אופטימיזציה מרובות מטרות</w:t>
       </w:r>
+      <w:r>
+        <w:rPr>
+          <w:rFonts w:ascii="Calibri" w:hAnsi="Calibri" w:cs="Calibri" w:hint="cs"/>
+          <w:b/>
+          <w:bCs/>
+          <w:rtl/>
+          <w:lang w:val="en-US"/>
+        </w:rPr>
+        <w:t xml:space="preserve"> </w:t>
+      </w:r>
+      <w:r>
+        <w:rPr>
+          <w:rFonts w:ascii="Calibri" w:hAnsi="Calibri" w:cs="Calibri" w:hint="cs"/>
+          <w:b/>
+          <w:bCs/>
+          <w:color w:val="FF0000"/>
+          <w:rtl/>
+          <w:lang w:val="en-US"/>
+        </w:rPr>
+        <w:t>מבוססות העדפות</w:t>
+      </w:r>
     </w:p>
     <w:p>
       <w:pPr>
@@ -132,6 +153,14 @@
         </w:rPr>
         <w:t>במאמר זה, נעסוק בשיטות שונות לפתרון בעיות אופטימיזציה מרובות מטרות</w:t>
       </w:r>
+      <w:r>
+        <w:rPr>
+          <w:rFonts w:ascii="Calibri" w:hAnsi="Calibri" w:cs="Calibri" w:hint="cs"/>
+          <w:rtl/>
+          <w:lang w:val="en-US"/>
+        </w:rPr>
+        <w:t xml:space="preserve"> כאשר ללקוח יש העדפות מפורשות</w:t>
+      </w:r>
     </w:p>
     <w:p>
       <w:pPr>
@@ -262,98 +291,6 @@
           <w:lang w:val="en-US"/>
         </w:rPr>
         <w:t>נוסיף מטרות נוספות בהתאם לצורך.</w:t>
-      </w:r>
-    </w:p>
-    <w:p>
-      <w:pPr>
-        <w:bidi/>
-        <w:jc w:val="both"/>
-        <w:rPr>
-          <w:rFonts w:ascii="Calibri" w:hAnsi="Calibri" w:cs="Calibri"/>
-          <w:strike/>
-          <w:rtl/>
-          <w:lang w:val="en-US"/>
-        </w:rPr>
-      </w:pPr>
-      <w:r>
-        <w:rPr>
-          <w:rFonts w:ascii="Calibri" w:hAnsi="Calibri" w:cs="Calibri"/>
-          <w:strike/>
-          <w:rtl/>
-          <w:lang w:val="en-US"/>
-        </w:rPr>
-        <w:t>בעבודה זו נעסוק בבעיית בניית תיק מניות תוך כדי (</w:t>
-      </w:r>
-      <w:r>
-        <w:rPr>
-          <w:rFonts w:ascii="Emirates Medium" w:hAnsi="Emirates Medium" w:cs="Emirates Medium"/>
-          <w:strike/>
-          <w:lang w:val="en-US"/>
-        </w:rPr>
-        <w:t>I</w:t>
-      </w:r>
-      <w:r>
-        <w:rPr>
-          <w:rFonts w:ascii="Calibri" w:hAnsi="Calibri" w:cs="Calibri"/>
-          <w:strike/>
-          <w:rtl/>
-          <w:lang w:val="en-US"/>
-        </w:rPr>
-        <w:t>) מקסום תוחלת הרווח (</w:t>
-      </w:r>
-      <w:r>
-        <w:rPr>
-          <w:rFonts w:ascii="Emirates Medium" w:hAnsi="Emirates Medium" w:cs="Emirates Medium"/>
-          <w:strike/>
-          <w:lang w:val="en-US"/>
-        </w:rPr>
-        <w:t>II</w:t>
-      </w:r>
-      <w:r>
-        <w:rPr>
-          <w:rFonts w:ascii="Calibri" w:hAnsi="Calibri" w:cs="Calibri"/>
-          <w:strike/>
-          <w:rtl/>
-          <w:lang w:val="en-US"/>
-        </w:rPr>
-        <w:t xml:space="preserve">) מזעור הסיכון וקיום האילוץ שבתיק תהיה השקעה בחברה ישראלית אחת לפחות. נשים לב שהמטרות </w:t>
-      </w:r>
-      <w:r>
-        <w:rPr>
-          <w:rFonts w:ascii="Emirates Medium" w:hAnsi="Emirates Medium" w:cs="Emirates Medium"/>
-          <w:strike/>
-          <w:lang w:val="en-US"/>
-        </w:rPr>
-        <w:t>I, II</w:t>
-      </w:r>
-      <w:r>
-        <w:rPr>
-          <w:rFonts w:ascii="Calibri" w:hAnsi="Calibri" w:cs="Calibri"/>
-          <w:strike/>
-          <w:rtl/>
-          <w:lang w:val="en-US"/>
-        </w:rPr>
-        <w:t xml:space="preserve">, </w:t>
-      </w:r>
-      <w:r>
-        <w:rPr>
-          <w:rFonts w:ascii="Calibri" w:hAnsi="Calibri" w:cs="Calibri"/>
-          <w:b/>
-          <w:bCs/>
-          <w:strike/>
-          <w:rtl/>
-          <w:lang w:val="en-US"/>
-        </w:rPr>
-        <w:t>מנוגדות.</w:t>
-      </w:r>
-      <w:r>
-        <w:rPr>
-          <w:rFonts w:ascii="Calibri" w:hAnsi="Calibri" w:cs="Calibri"/>
-          <w:strike/>
-          <w:rtl/>
-          <w:lang w:val="en-US"/>
-        </w:rPr>
-        <w:t xml:space="preserve"> מחד גיסא, בשביל למקסם את תוחלת הרווח של התיק, נרצה להשקיע כמה שיותר. אם קיימת חברה שמציעה תוחלת רווח חיובי, ככל שנשקיע בה יותר, כך תוחלת הרווח שלנו תעלה. מאידך גיסא, בשביל למזער את הסיכון, מוטב שלא נשקיע בכלל ונחזיר למעשה תיק מניות ריק.</w:t>
       </w:r>
     </w:p>
     <w:p>
@@ -3204,7 +3141,6 @@
           <w:rtl/>
           <w:lang w:val="en-US"/>
         </w:rPr>
-        <w:lastRenderedPageBreak/>
         <w:t xml:space="preserve">כדי לקבוע אם נקודה היא </w:t>
       </w:r>
       <w:r>
@@ -4140,19 +4076,22 @@
           <w:rFonts w:ascii="Calibri" w:hAnsi="Calibri" w:cs="Calibri"/>
           <w:rtl/>
         </w:rPr>
-        <w:t xml:space="preserve"> בכל דרגה לא תמיד מספיקה קרוב בצורה מתמטית.לכן כל פונקצית מטרה צריך להיות ללא מימדים. </w:t>
-      </w:r>
-    </w:p>
-    <w:p>
-      <w:pPr>
-        <w:bidi/>
-        <w:jc w:val="both"/>
+        <w:t xml:space="preserve"> בכל דרגה לא תמיד מספיקה קרוב בצורה מתמטית.לכן כל פונקצית מטרה צרי</w:t>
+      </w:r>
+      <w:r>
+        <w:rPr>
+          <w:rFonts w:ascii="Calibri" w:hAnsi="Calibri" w:cs="Calibri" w:hint="cs"/>
+          <w:rtl/>
+        </w:rPr>
+        <w:t>כה</w:t>
+      </w:r>
+      <w:r>
         <w:rPr>
           <w:rFonts w:ascii="Calibri" w:hAnsi="Calibri" w:cs="Calibri"/>
           <w:rtl/>
-          <w:lang w:val="en-US"/>
-        </w:rPr>
-      </w:pPr>
+        </w:rPr>
+        <w:t xml:space="preserve"> להיות ללא מימדים. </w:t>
+      </w:r>
     </w:p>
     <w:p>
       <w:pPr>
@@ -5733,7 +5672,18 @@
           <w:rtl/>
           <w:lang w:val="en-US"/>
         </w:rPr>
-        <w:t>קריטריון כללי</w:t>
+        <w:t xml:space="preserve">קריטריון </w:t>
+      </w:r>
+      <w:r>
+        <w:rPr>
+          <w:rFonts w:ascii="Calibri" w:eastAsiaTheme="minorEastAsia" w:hAnsi="Calibri" w:cs="Calibri" w:hint="cs"/>
+          <w:b/>
+          <w:bCs/>
+          <w:rtl/>
+          <w:lang w:val="en-US"/>
+        </w:rPr>
+        <w:lastRenderedPageBreak/>
+        <w:t>כללי</w:t>
       </w:r>
       <w:r>
         <w:rPr>
@@ -6310,25 +6260,7 @@
           <w:rtl/>
           <w:lang w:val="en-US"/>
         </w:rPr>
-        <w:t xml:space="preserve"> הראה כי מזעור משוואה 5, מספיק לקבלת אופטימליות </w:t>
-      </w:r>
-      <w:proofErr w:type="spellStart"/>
-      <w:r>
-        <w:rPr>
-          <w:rFonts w:ascii="Calibri" w:eastAsiaTheme="minorEastAsia" w:hAnsi="Calibri" w:cs="Calibri" w:hint="cs"/>
-          <w:rtl/>
-          <w:lang w:val="en-US"/>
-        </w:rPr>
-        <w:t>פאראטית</w:t>
-      </w:r>
-      <w:proofErr w:type="spellEnd"/>
-      <w:r>
-        <w:rPr>
-          <w:rFonts w:ascii="Calibri" w:eastAsiaTheme="minorEastAsia" w:hAnsi="Calibri" w:cs="Calibri" w:hint="cs"/>
-          <w:rtl/>
-          <w:lang w:val="en-US"/>
-        </w:rPr>
-        <w:t>.</w:t>
+        <w:t xml:space="preserve"> הראה כי מזעור משוואה 5, מספיק לקבלת אופטימליות פאראטית.</w:t>
       </w:r>
       <w:r>
         <w:rPr>
@@ -6401,9 +6333,190 @@
           <w:rtl/>
           <w:lang w:val="en-US"/>
         </w:rPr>
-        <w:t xml:space="preserve">שאינה </w:t>
+        <w:t>שאינה תלויה באחרות</w:t>
+      </w:r>
+      <w:r>
+        <w:rPr>
+          <w:rFonts w:ascii="Calibri" w:eastAsiaTheme="minorEastAsia" w:hAnsi="Calibri" w:cs="Calibri" w:hint="cs"/>
+          <w:rtl/>
+          <w:lang w:val="en-US"/>
+        </w:rPr>
+        <w:t>, עם קבוצת משקלים י</w:t>
+      </w:r>
+      <w:r>
+        <w:rPr>
+          <w:rFonts w:ascii="Calibri" w:eastAsiaTheme="minorEastAsia" w:hAnsi="Calibri" w:cs="Calibri" w:hint="cs"/>
+          <w:rtl/>
+          <w:lang w:val="en-US"/>
+        </w:rPr>
+        <w:t>י</w:t>
+      </w:r>
+      <w:r>
+        <w:rPr>
+          <w:rFonts w:ascii="Calibri" w:eastAsiaTheme="minorEastAsia" w:hAnsi="Calibri" w:cs="Calibri" w:hint="cs"/>
+          <w:rtl/>
+          <w:lang w:val="en-US"/>
+        </w:rPr>
+        <w:t>חודית</w:t>
+      </w:r>
+      <w:r>
+        <w:rPr>
+          <w:rFonts w:ascii="Calibri" w:eastAsiaTheme="minorEastAsia" w:hAnsi="Calibri" w:cs="Calibri" w:hint="cs"/>
+          <w:rtl/>
+          <w:lang w:val="en-US"/>
+        </w:rPr>
+        <w:t xml:space="preserve"> ובדרך זאת, מספר פונקציות המטרה המקוריות מצטמצם.</w:t>
+      </w:r>
+      <w:r>
+        <w:rPr>
+          <w:rFonts w:ascii="Calibri" w:eastAsiaTheme="minorEastAsia" w:hAnsi="Calibri" w:cs="Calibri" w:hint="cs"/>
+          <w:rtl/>
+          <w:lang w:val="en-US"/>
+        </w:rPr>
+        <w:t xml:space="preserve"> </w:t>
       </w:r>
       <w:proofErr w:type="spellStart"/>
+      <w:r>
+        <w:rPr>
+          <w:rFonts w:ascii="Calibri" w:eastAsiaTheme="minorEastAsia" w:hAnsi="Calibri" w:cs="Calibri" w:hint="cs"/>
+          <w:rtl/>
+          <w:lang w:val="en-US"/>
+        </w:rPr>
+        <w:t>סטוייר</w:t>
+      </w:r>
+      <w:proofErr w:type="spellEnd"/>
+      <w:r>
+        <w:rPr>
+          <w:rFonts w:ascii="Calibri" w:eastAsiaTheme="minorEastAsia" w:hAnsi="Calibri" w:cs="Calibri" w:hint="cs"/>
+          <w:rtl/>
+          <w:lang w:val="en-US"/>
+        </w:rPr>
+        <w:t xml:space="preserve"> (1989) קישר מתמטית את המשקלים לפונקציית העדפות של מקבל ההחלטות. </w:t>
+      </w:r>
+      <w:proofErr w:type="spellStart"/>
+      <w:r>
+        <w:rPr>
+          <w:rFonts w:ascii="Calibri" w:eastAsiaTheme="minorEastAsia" w:hAnsi="Calibri" w:cs="Calibri"/>
+          <w:lang w:val="en-US"/>
+        </w:rPr>
+        <w:t>Eschenauer</w:t>
+      </w:r>
+      <w:proofErr w:type="spellEnd"/>
+      <w:r>
+        <w:rPr>
+          <w:rFonts w:ascii="Calibri" w:eastAsiaTheme="minorEastAsia" w:hAnsi="Calibri" w:cs="Calibri" w:hint="cs"/>
+          <w:rtl/>
+          <w:lang w:val="en-US"/>
+        </w:rPr>
+        <w:t xml:space="preserve"> ושותפיו (1990) נתנו ת</w:t>
+      </w:r>
+      <w:r>
+        <w:rPr>
+          <w:rFonts w:ascii="Calibri" w:eastAsiaTheme="minorEastAsia" w:hAnsi="Calibri" w:cs="Calibri" w:hint="cs"/>
+          <w:rtl/>
+          <w:lang w:val="en-US"/>
+        </w:rPr>
+        <w:t>י</w:t>
+      </w:r>
+      <w:r>
+        <w:rPr>
+          <w:rFonts w:ascii="Calibri" w:eastAsiaTheme="minorEastAsia" w:hAnsi="Calibri" w:cs="Calibri" w:hint="cs"/>
+          <w:rtl/>
+          <w:lang w:val="en-US"/>
+        </w:rPr>
+        <w:t xml:space="preserve">אור של השיטה במרחב האילוצים. </w:t>
+      </w:r>
+      <w:proofErr w:type="spellStart"/>
+      <w:r>
+        <w:rPr>
+          <w:rFonts w:ascii="Calibri" w:eastAsiaTheme="minorEastAsia" w:hAnsi="Calibri" w:cs="Calibri" w:hint="cs"/>
+          <w:rtl/>
+          <w:lang w:val="en-US"/>
+        </w:rPr>
+        <w:t>קוסקי</w:t>
+      </w:r>
+      <w:proofErr w:type="spellEnd"/>
+      <w:r>
+        <w:rPr>
+          <w:rFonts w:ascii="Calibri" w:eastAsiaTheme="minorEastAsia" w:hAnsi="Calibri" w:cs="Calibri" w:hint="cs"/>
+          <w:rtl/>
+          <w:lang w:val="en-US"/>
+        </w:rPr>
+        <w:t xml:space="preserve"> </w:t>
+      </w:r>
+      <w:proofErr w:type="spellStart"/>
+      <w:r>
+        <w:rPr>
+          <w:rFonts w:ascii="Calibri" w:eastAsiaTheme="minorEastAsia" w:hAnsi="Calibri" w:cs="Calibri" w:hint="cs"/>
+          <w:rtl/>
+          <w:lang w:val="en-US"/>
+        </w:rPr>
+        <w:t>וסילבנוינן</w:t>
+      </w:r>
+      <w:proofErr w:type="spellEnd"/>
+      <w:r>
+        <w:rPr>
+          <w:rFonts w:ascii="Calibri" w:eastAsiaTheme="minorEastAsia" w:hAnsi="Calibri" w:cs="Calibri" w:hint="cs"/>
+          <w:rtl/>
+          <w:lang w:val="en-US"/>
+        </w:rPr>
+        <w:t xml:space="preserve"> (1987) ממחישים את שיטת הסכום הממושקל כמקרה מיוחד של שיטות שמערבות </w:t>
+      </w:r>
+      <w:r>
+        <w:rPr>
+          <w:rFonts w:ascii="Calibri" w:eastAsiaTheme="minorEastAsia" w:hAnsi="Calibri" w:cs="Calibri"/>
+          <w:lang w:val="en-US"/>
+        </w:rPr>
+        <w:t>p-norm</w:t>
+      </w:r>
+      <w:r>
+        <w:rPr>
+          <w:rFonts w:ascii="Calibri" w:eastAsiaTheme="minorEastAsia" w:hAnsi="Calibri" w:cs="Calibri" w:hint="cs"/>
+          <w:rtl/>
+          <w:lang w:val="en-US"/>
+        </w:rPr>
+        <w:t>.</w:t>
+      </w:r>
+      <w:r>
+        <w:rPr>
+          <w:rFonts w:ascii="Calibri" w:eastAsiaTheme="minorEastAsia" w:hAnsi="Calibri" w:cs="Calibri" w:hint="cs"/>
+          <w:rtl/>
+          <w:lang w:val="en-US"/>
+        </w:rPr>
+        <w:t xml:space="preserve"> פרשנות שגוייה של המשמעות התאורטית והמעשית של משקולות עשויה לגרום לתהליך הבחירה האינטואיטיבית של משקולות באופן לא שרירותי למטלה לא יעילה.</w:t>
+      </w:r>
+      <w:r>
+        <w:rPr>
+          <w:rFonts w:ascii="Calibri" w:eastAsiaTheme="minorEastAsia" w:hAnsi="Calibri" w:cs="Calibri" w:hint="cs"/>
+          <w:rtl/>
+          <w:lang w:val="en-US"/>
+        </w:rPr>
+        <w:t xml:space="preserve"> לפיכך, מדענים רבים, פיתחו גישות מגוונות  לבחירת המשקולות.</w:t>
+      </w:r>
+      <w:r>
+        <w:rPr>
+          <w:rFonts w:ascii="Calibri" w:eastAsiaTheme="minorEastAsia" w:hAnsi="Calibri" w:cs="Calibri" w:hint="cs"/>
+          <w:rtl/>
+          <w:lang w:val="en-US"/>
+        </w:rPr>
+        <w:t xml:space="preserve"> </w:t>
+      </w:r>
+      <w:r>
+        <w:rPr>
+          <w:rFonts w:ascii="Calibri" w:eastAsiaTheme="minorEastAsia" w:hAnsi="Calibri" w:cs="Calibri" w:hint="cs"/>
+          <w:rtl/>
+          <w:lang w:val="en-US"/>
+        </w:rPr>
+        <w:t>נסביר כאן בקצרה על הגישות הבסיסיות הכלליות.</w:t>
+      </w:r>
+      <w:r>
+        <w:rPr>
+          <w:rFonts w:ascii="Calibri" w:eastAsiaTheme="minorEastAsia" w:hAnsi="Calibri" w:cs="Calibri" w:hint="cs"/>
+          <w:rtl/>
+          <w:lang w:val="en-US"/>
+        </w:rPr>
+        <w:t xml:space="preserve"> </w:t>
+      </w:r>
       <w:r>
         <w:rPr>
           <w:rFonts w:ascii="Calibri" w:eastAsiaTheme="minorEastAsia" w:hAnsi="Calibri" w:cs="Calibri" w:hint="cs"/>
@@ -6412,9 +6525,55 @@
           <w:rtl/>
           <w:lang w:val="en-US"/>
         </w:rPr>
-        <w:t>תלוייה</w:t>
-      </w:r>
-      <w:proofErr w:type="spellEnd"/>
+        <w:t>שיטות מבוססות דירוג:</w:t>
+      </w:r>
+      <w:r>
+        <w:rPr>
+          <w:rFonts w:ascii="Calibri" w:eastAsiaTheme="minorEastAsia" w:hAnsi="Calibri" w:cs="Calibri" w:hint="cs"/>
+          <w:rtl/>
+          <w:lang w:val="en-US"/>
+        </w:rPr>
+        <w:t xml:space="preserve"> </w:t>
+      </w:r>
+      <w:r>
+        <w:rPr>
+          <w:rFonts w:ascii="Calibri" w:eastAsiaTheme="minorEastAsia" w:hAnsi="Calibri" w:cs="Calibri"/>
+          <w:lang w:val="en-US"/>
+        </w:rPr>
+        <w:t>(Yoon and Hwang 1995)</w:t>
+      </w:r>
+      <w:r>
+        <w:rPr>
+          <w:rFonts w:ascii="Calibri" w:eastAsiaTheme="minorEastAsia" w:hAnsi="Calibri" w:cs="Calibri" w:hint="cs"/>
+          <w:rtl/>
+          <w:lang w:val="en-US"/>
+        </w:rPr>
+        <w:t xml:space="preserve"> לפי גישה זו, פונקציות המטרה מסודרות ומדורגות על פי חשיבותן בעייני מקבל ההחלטות.</w:t>
+      </w:r>
+      <w:r>
+        <w:rPr>
+          <w:rFonts w:ascii="Calibri" w:eastAsiaTheme="minorEastAsia" w:hAnsi="Calibri" w:cs="Calibri" w:hint="cs"/>
+          <w:rtl/>
+          <w:lang w:val="en-US"/>
+        </w:rPr>
+        <w:t xml:space="preserve"> הפונקציה הכי פחות חשובה, </w:t>
+      </w:r>
+      <w:r>
+        <w:rPr>
+          <w:rFonts w:ascii="Calibri" w:eastAsiaTheme="minorEastAsia" w:hAnsi="Calibri" w:cs="Calibri" w:hint="cs"/>
+          <w:rtl/>
+          <w:lang w:val="en-US"/>
+        </w:rPr>
+        <w:t>מקבלת משקולת בשווי 1. והפונקציות הבאות, מקבלות משקולות בערך עולה. (הפונקציה השנייה הכי פחות חשובה, מקבלת 2, השלישית הכי פחות חשובה מקבלת משקולת 3, הפונקציה הכי חשובה תקבל משקולת ששווה למספר פונקציות המטרה).</w:t>
+      </w:r>
+      <w:r>
+        <w:rPr>
+          <w:rFonts w:ascii="Calibri" w:eastAsiaTheme="minorEastAsia" w:hAnsi="Calibri" w:cs="Calibri" w:hint="cs"/>
+          <w:rtl/>
+          <w:lang w:val="en-US"/>
+        </w:rPr>
+        <w:t xml:space="preserve"> משתמשים בגישה דומה </w:t>
+      </w:r>
       <w:r>
         <w:rPr>
           <w:rFonts w:ascii="Calibri" w:eastAsiaTheme="minorEastAsia" w:hAnsi="Calibri" w:cs="Calibri" w:hint="cs"/>
@@ -6423,203 +6582,23 @@
           <w:rtl/>
           <w:lang w:val="en-US"/>
         </w:rPr>
-        <w:t xml:space="preserve"> באחרות</w:t>
-      </w:r>
-      <w:r>
-        <w:rPr>
-          <w:rFonts w:ascii="Calibri" w:eastAsiaTheme="minorEastAsia" w:hAnsi="Calibri" w:cs="Calibri" w:hint="cs"/>
-          <w:rtl/>
-          <w:lang w:val="en-US"/>
-        </w:rPr>
-        <w:t xml:space="preserve">, עם קבוצת משקלים </w:t>
-      </w:r>
-      <w:proofErr w:type="spellStart"/>
-      <w:r>
-        <w:rPr>
-          <w:rFonts w:ascii="Calibri" w:eastAsiaTheme="minorEastAsia" w:hAnsi="Calibri" w:cs="Calibri" w:hint="cs"/>
-          <w:rtl/>
-          <w:lang w:val="en-US"/>
-        </w:rPr>
-        <w:t>יחודית</w:t>
-      </w:r>
-      <w:proofErr w:type="spellEnd"/>
-      <w:r>
-        <w:rPr>
-          <w:rFonts w:ascii="Calibri" w:eastAsiaTheme="minorEastAsia" w:hAnsi="Calibri" w:cs="Calibri" w:hint="cs"/>
-          <w:rtl/>
-          <w:lang w:val="en-US"/>
-        </w:rPr>
-        <w:t xml:space="preserve"> ובדרך זאת, מספר פונקציות המטרה המקוריות מצטמצם.</w:t>
-      </w:r>
-      <w:r>
-        <w:rPr>
-          <w:rFonts w:ascii="Calibri" w:eastAsiaTheme="minorEastAsia" w:hAnsi="Calibri" w:cs="Calibri" w:hint="cs"/>
-          <w:rtl/>
-          <w:lang w:val="en-US"/>
-        </w:rPr>
-        <w:t xml:space="preserve"> </w:t>
-      </w:r>
-      <w:proofErr w:type="spellStart"/>
-      <w:r>
-        <w:rPr>
-          <w:rFonts w:ascii="Calibri" w:eastAsiaTheme="minorEastAsia" w:hAnsi="Calibri" w:cs="Calibri" w:hint="cs"/>
-          <w:rtl/>
-          <w:lang w:val="en-US"/>
-        </w:rPr>
-        <w:t>סטוייר</w:t>
-      </w:r>
-      <w:proofErr w:type="spellEnd"/>
-      <w:r>
-        <w:rPr>
-          <w:rFonts w:ascii="Calibri" w:eastAsiaTheme="minorEastAsia" w:hAnsi="Calibri" w:cs="Calibri" w:hint="cs"/>
-          <w:rtl/>
-          <w:lang w:val="en-US"/>
-        </w:rPr>
-        <w:t xml:space="preserve"> (1989) קישר מתמטית את המשקלים לפונקציית העדפות של מקבל ההחלטות. </w:t>
-      </w:r>
-      <w:proofErr w:type="spellStart"/>
-      <w:r>
-        <w:rPr>
-          <w:rFonts w:ascii="Calibri" w:eastAsiaTheme="minorEastAsia" w:hAnsi="Calibri" w:cs="Calibri"/>
-          <w:lang w:val="en-US"/>
-        </w:rPr>
-        <w:t>Eschenauer</w:t>
-      </w:r>
-      <w:proofErr w:type="spellEnd"/>
-      <w:r>
-        <w:rPr>
-          <w:rFonts w:ascii="Calibri" w:eastAsiaTheme="minorEastAsia" w:hAnsi="Calibri" w:cs="Calibri" w:hint="cs"/>
-          <w:rtl/>
-          <w:lang w:val="en-US"/>
-        </w:rPr>
-        <w:t xml:space="preserve"> ושותפיו (1990) נתנו </w:t>
-      </w:r>
-      <w:proofErr w:type="spellStart"/>
-      <w:r>
-        <w:rPr>
-          <w:rFonts w:ascii="Calibri" w:eastAsiaTheme="minorEastAsia" w:hAnsi="Calibri" w:cs="Calibri" w:hint="cs"/>
-          <w:rtl/>
-          <w:lang w:val="en-US"/>
-        </w:rPr>
-        <w:t>תאור</w:t>
-      </w:r>
-      <w:proofErr w:type="spellEnd"/>
-      <w:r>
-        <w:rPr>
-          <w:rFonts w:ascii="Calibri" w:eastAsiaTheme="minorEastAsia" w:hAnsi="Calibri" w:cs="Calibri" w:hint="cs"/>
-          <w:rtl/>
-          <w:lang w:val="en-US"/>
-        </w:rPr>
-        <w:t xml:space="preserve"> של השיטה במרחב האילוצים. </w:t>
-      </w:r>
-      <w:proofErr w:type="spellStart"/>
-      <w:r>
-        <w:rPr>
-          <w:rFonts w:ascii="Calibri" w:eastAsiaTheme="minorEastAsia" w:hAnsi="Calibri" w:cs="Calibri" w:hint="cs"/>
-          <w:rtl/>
-          <w:lang w:val="en-US"/>
-        </w:rPr>
-        <w:t>קוסקי</w:t>
-      </w:r>
-      <w:proofErr w:type="spellEnd"/>
-      <w:r>
-        <w:rPr>
-          <w:rFonts w:ascii="Calibri" w:eastAsiaTheme="minorEastAsia" w:hAnsi="Calibri" w:cs="Calibri" w:hint="cs"/>
-          <w:rtl/>
-          <w:lang w:val="en-US"/>
-        </w:rPr>
-        <w:t xml:space="preserve"> </w:t>
-      </w:r>
-      <w:proofErr w:type="spellStart"/>
-      <w:r>
-        <w:rPr>
-          <w:rFonts w:ascii="Calibri" w:eastAsiaTheme="minorEastAsia" w:hAnsi="Calibri" w:cs="Calibri" w:hint="cs"/>
-          <w:rtl/>
-          <w:lang w:val="en-US"/>
-        </w:rPr>
-        <w:t>וסילבנוינן</w:t>
-      </w:r>
-      <w:proofErr w:type="spellEnd"/>
-      <w:r>
-        <w:rPr>
-          <w:rFonts w:ascii="Calibri" w:eastAsiaTheme="minorEastAsia" w:hAnsi="Calibri" w:cs="Calibri" w:hint="cs"/>
-          <w:rtl/>
-          <w:lang w:val="en-US"/>
-        </w:rPr>
-        <w:t xml:space="preserve"> (1987) ממחישים את שיטת הסכום הממושקל כמקרה מיוחד של שיטות שמערבות </w:t>
-      </w:r>
-      <w:r>
-        <w:rPr>
-          <w:rFonts w:ascii="Calibri" w:eastAsiaTheme="minorEastAsia" w:hAnsi="Calibri" w:cs="Calibri"/>
-          <w:lang w:val="en-US"/>
-        </w:rPr>
-        <w:t>p-norm</w:t>
-      </w:r>
-      <w:r>
-        <w:rPr>
-          <w:rFonts w:ascii="Calibri" w:eastAsiaTheme="minorEastAsia" w:hAnsi="Calibri" w:cs="Calibri" w:hint="cs"/>
-          <w:rtl/>
-          <w:lang w:val="en-US"/>
-        </w:rPr>
-        <w:t>.</w:t>
-      </w:r>
-      <w:r>
-        <w:rPr>
-          <w:rFonts w:ascii="Calibri" w:eastAsiaTheme="minorEastAsia" w:hAnsi="Calibri" w:cs="Calibri" w:hint="cs"/>
-          <w:rtl/>
-          <w:lang w:val="en-US"/>
-        </w:rPr>
-        <w:t xml:space="preserve"> פרשנות שגוייה של המשמעות התאורטית והמעשית של משקולות </w:t>
-      </w:r>
-      <w:proofErr w:type="spellStart"/>
-      <w:r>
-        <w:rPr>
-          <w:rFonts w:ascii="Calibri" w:eastAsiaTheme="minorEastAsia" w:hAnsi="Calibri" w:cs="Calibri" w:hint="cs"/>
-          <w:rtl/>
-          <w:lang w:val="en-US"/>
-        </w:rPr>
-        <w:t>עשוייה</w:t>
-      </w:r>
-      <w:proofErr w:type="spellEnd"/>
-      <w:r>
-        <w:rPr>
-          <w:rFonts w:ascii="Calibri" w:eastAsiaTheme="minorEastAsia" w:hAnsi="Calibri" w:cs="Calibri" w:hint="cs"/>
-          <w:rtl/>
-          <w:lang w:val="en-US"/>
-        </w:rPr>
-        <w:t xml:space="preserve"> לגרום לתהליך הבחירה האינטואיטיבית של משקולות באופן לא שרירותי למטלה לא יעילה.</w:t>
-      </w:r>
-      <w:r>
-        <w:rPr>
-          <w:rFonts w:ascii="Calibri" w:eastAsiaTheme="minorEastAsia" w:hAnsi="Calibri" w:cs="Calibri" w:hint="cs"/>
-          <w:rtl/>
-          <w:lang w:val="en-US"/>
-        </w:rPr>
-        <w:t xml:space="preserve"> לפיכך, מדענים רבים, פיתחו גישות מגוונות  לבחירת המשקולות.</w:t>
-      </w:r>
-      <w:r>
-        <w:rPr>
-          <w:rFonts w:ascii="Calibri" w:eastAsiaTheme="minorEastAsia" w:hAnsi="Calibri" w:cs="Calibri" w:hint="cs"/>
-          <w:rtl/>
-          <w:lang w:val="en-US"/>
-        </w:rPr>
-        <w:t xml:space="preserve"> </w:t>
-      </w:r>
-      <w:r>
-        <w:rPr>
-          <w:rFonts w:ascii="Calibri" w:eastAsiaTheme="minorEastAsia" w:hAnsi="Calibri" w:cs="Calibri" w:hint="cs"/>
-          <w:rtl/>
-          <w:lang w:val="en-US"/>
-        </w:rPr>
-        <w:t>נסביר כאן בקצרה על הגישות הבסיסיות הכלליות.</w:t>
-      </w:r>
-      <w:r>
-        <w:rPr>
-          <w:rFonts w:ascii="Calibri" w:eastAsiaTheme="minorEastAsia" w:hAnsi="Calibri" w:cs="Calibri" w:hint="cs"/>
-          <w:rtl/>
-          <w:lang w:val="en-US"/>
-        </w:rPr>
-        <w:t xml:space="preserve"> </w:t>
+        <w:t>בשיטות מבוססות קטגוריה</w:t>
+      </w:r>
+      <w:r>
+        <w:rPr>
+          <w:rFonts w:ascii="Calibri" w:eastAsiaTheme="minorEastAsia" w:hAnsi="Calibri" w:cs="Calibri" w:hint="cs"/>
+          <w:rtl/>
+          <w:lang w:val="en-US"/>
+        </w:rPr>
+        <w:t xml:space="preserve"> בהן מטרות שונות מקובצות לקטגוריות רחבות כדוגמת ״מטרות מאוד חשובות״ או ״מטרות פחות חשובות״</w:t>
+      </w:r>
+      <w:r>
+        <w:rPr>
+          <w:rFonts w:ascii="Calibri" w:eastAsiaTheme="minorEastAsia" w:hAnsi="Calibri" w:cs="Calibri" w:hint="cs"/>
+          <w:rtl/>
+          <w:lang w:val="en-US"/>
+        </w:rPr>
+        <w:t xml:space="preserve"> וביוצא בזה. באופן כללי, בשיטות מבוססות דירוג, הרעיון הוא שמקבלי ההחלטות, נותנים משקולות שונות לפונקציות המטרה </w:t>
       </w:r>
       <w:r>
         <w:rPr>
@@ -6629,7 +6608,39 @@
           <w:rtl/>
           <w:lang w:val="en-US"/>
         </w:rPr>
-        <w:t>שיטות מבוססות דירוג:</w:t>
+        <w:t>בהתאם</w:t>
+      </w:r>
+      <w:r>
+        <w:rPr>
+          <w:rFonts w:ascii="Calibri" w:eastAsiaTheme="minorEastAsia" w:hAnsi="Calibri" w:cs="Calibri" w:hint="cs"/>
+          <w:rtl/>
+          <w:lang w:val="en-US"/>
+        </w:rPr>
+        <w:t xml:space="preserve"> לחשיבותן. כך למשל, אם עסקינן בבעיית בניית תיק ההשקעות, ואנו מתעדפים תוחלת רווח על פני מזעור סיכון, ניתן לפונקציית המטרה שמתארת את תוחלת הרווח משקולת בשווי 2, </w:t>
+      </w:r>
+      <w:r>
+        <w:rPr>
+          <w:rFonts w:ascii="Calibri" w:eastAsiaTheme="minorEastAsia" w:hAnsi="Calibri" w:cs="Calibri" w:hint="cs"/>
+          <w:rtl/>
+          <w:lang w:val="en-US"/>
+        </w:rPr>
+        <w:t>ולפונקציה</w:t>
+      </w:r>
+      <w:r>
+        <w:rPr>
+          <w:rFonts w:ascii="Calibri" w:eastAsiaTheme="minorEastAsia" w:hAnsi="Calibri" w:cs="Calibri" w:hint="cs"/>
+          <w:rtl/>
+          <w:lang w:val="en-US"/>
+        </w:rPr>
+        <w:t xml:space="preserve"> שמתארת</w:t>
+      </w:r>
+      <w:r>
+        <w:rPr>
+          <w:rFonts w:ascii="Calibri" w:eastAsiaTheme="minorEastAsia" w:hAnsi="Calibri" w:cs="Calibri" w:hint="cs"/>
+          <w:rtl/>
+          <w:lang w:val="en-US"/>
+        </w:rPr>
+        <w:t xml:space="preserve"> את מזעור הסיכון, משקולת בשווי 1.</w:t>
       </w:r>
       <w:r>
         <w:rPr>
@@ -6641,42 +6652,11 @@
       </w:r>
       <w:r>
         <w:rPr>
-          <w:rFonts w:ascii="Calibri" w:eastAsiaTheme="minorEastAsia" w:hAnsi="Calibri" w:cs="Calibri"/>
-          <w:lang w:val="en-US"/>
-        </w:rPr>
-        <w:t>(Yoon and Hwang 1995)</w:t>
-      </w:r>
-      <w:r>
-        <w:rPr>
-          <w:rFonts w:ascii="Calibri" w:eastAsiaTheme="minorEastAsia" w:hAnsi="Calibri" w:cs="Calibri" w:hint="cs"/>
-          <w:rtl/>
-          <w:lang w:val="en-US"/>
-        </w:rPr>
-        <w:t xml:space="preserve"> לפי גישה זו, פונקציות המטרה מסודרות ומדורגות על פי חשיבותן בעייני מקבל ההחלטות.</w:t>
-      </w:r>
-      <w:r>
-        <w:rPr>
-          <w:rFonts w:ascii="Calibri" w:eastAsiaTheme="minorEastAsia" w:hAnsi="Calibri" w:cs="Calibri" w:hint="cs"/>
-          <w:rtl/>
-          <w:lang w:val="en-US"/>
-        </w:rPr>
-        <w:t xml:space="preserve"> הפונקציה הכי פחות חשובה, </w:t>
-      </w:r>
-      <w:r>
-        <w:rPr>
-          <w:rFonts w:ascii="Calibri" w:eastAsiaTheme="minorEastAsia" w:hAnsi="Calibri" w:cs="Calibri" w:hint="cs"/>
-          <w:rtl/>
-          <w:lang w:val="en-US"/>
-        </w:rPr>
-        <w:t>מקבלת משקולת בשווי 1. והפונקציות הבאות, מקבלות משקולות בערך עולה. (הפונקציה השנייה הכי פחות חשובה, מקבלת 2, השלישית הכי פחות חשובה מקבלת משקולת 3, הפונקציה הכי חשובה תקבל משקולת ששווה למספר פונקציות המטרה).</w:t>
-      </w:r>
-      <w:r>
-        <w:rPr>
-          <w:rFonts w:ascii="Calibri" w:eastAsiaTheme="minorEastAsia" w:hAnsi="Calibri" w:cs="Calibri" w:hint="cs"/>
-          <w:rtl/>
-          <w:lang w:val="en-US"/>
-        </w:rPr>
-        <w:t xml:space="preserve"> משתמשים בגישה דומה </w:t>
+          <w:rFonts w:ascii="Calibri" w:eastAsiaTheme="minorEastAsia" w:hAnsi="Calibri" w:cs="Calibri" w:hint="cs"/>
+          <w:rtl/>
+          <w:lang w:val="en-US"/>
+        </w:rPr>
+        <w:t xml:space="preserve">תהיות בנוגע ליחסים או השוואה בין זוגות, מספקות משמעות </w:t>
       </w:r>
       <w:r>
         <w:rPr>
@@ -6686,23 +6666,7 @@
           <w:rtl/>
           <w:lang w:val="en-US"/>
         </w:rPr>
-        <w:t>בשיטות מבוססות קטגוריה</w:t>
-      </w:r>
-      <w:r>
-        <w:rPr>
-          <w:rFonts w:ascii="Calibri" w:eastAsiaTheme="minorEastAsia" w:hAnsi="Calibri" w:cs="Calibri" w:hint="cs"/>
-          <w:rtl/>
-          <w:lang w:val="en-US"/>
-        </w:rPr>
-        <w:t xml:space="preserve"> בהן מטרות שונות מקובצות לקטגוריות רחבות כדוגמת ״מטרות מאוד חשובות״ או ״מטרות פחות חשובות״</w:t>
-      </w:r>
-      <w:r>
-        <w:rPr>
-          <w:rFonts w:ascii="Calibri" w:eastAsiaTheme="minorEastAsia" w:hAnsi="Calibri" w:cs="Calibri" w:hint="cs"/>
-          <w:rtl/>
-          <w:lang w:val="en-US"/>
-        </w:rPr>
-        <w:t xml:space="preserve"> וביוצא בזה. באופן כללי, בשיטות מבוססות דירוג, הרעיון הוא שמקבלי ההחלטות, נותנים משקולות שונות לפונקציות המטרה </w:t>
+        <w:t xml:space="preserve">לדירוג </w:t>
       </w:r>
       <w:r>
         <w:rPr>
@@ -6712,76 +6676,6 @@
           <w:rtl/>
           <w:lang w:val="en-US"/>
         </w:rPr>
-        <w:t>בהתאם</w:t>
-      </w:r>
-      <w:r>
-        <w:rPr>
-          <w:rFonts w:ascii="Calibri" w:eastAsiaTheme="minorEastAsia" w:hAnsi="Calibri" w:cs="Calibri" w:hint="cs"/>
-          <w:rtl/>
-          <w:lang w:val="en-US"/>
-        </w:rPr>
-        <w:t xml:space="preserve"> לחשיבותן. כך למשל, אם עסקינן בבעיית בניית תיק ההשקעות, ואנו מתעדפים תוחלת רווח על פני מזעור סיכון, ניתן לפונקציית המטרה שמתארת את תוחלת הרווח משקולת בשווי 2, </w:t>
-      </w:r>
-      <w:proofErr w:type="spellStart"/>
-      <w:r>
-        <w:rPr>
-          <w:rFonts w:ascii="Calibri" w:eastAsiaTheme="minorEastAsia" w:hAnsi="Calibri" w:cs="Calibri" w:hint="cs"/>
-          <w:rtl/>
-          <w:lang w:val="en-US"/>
-        </w:rPr>
-        <w:t>ולפונקצייה</w:t>
-      </w:r>
-      <w:proofErr w:type="spellEnd"/>
-      <w:r>
-        <w:rPr>
-          <w:rFonts w:ascii="Calibri" w:eastAsiaTheme="minorEastAsia" w:hAnsi="Calibri" w:cs="Calibri" w:hint="cs"/>
-          <w:rtl/>
-          <w:lang w:val="en-US"/>
-        </w:rPr>
-        <w:t xml:space="preserve"> שמתארת</w:t>
-      </w:r>
-      <w:r>
-        <w:rPr>
-          <w:rFonts w:ascii="Calibri" w:eastAsiaTheme="minorEastAsia" w:hAnsi="Calibri" w:cs="Calibri" w:hint="cs"/>
-          <w:rtl/>
-          <w:lang w:val="en-US"/>
-        </w:rPr>
-        <w:t xml:space="preserve"> את מזעור הסיכון, משקולת בשווי 1.</w:t>
-      </w:r>
-      <w:r>
-        <w:rPr>
-          <w:rFonts w:ascii="Calibri" w:eastAsiaTheme="minorEastAsia" w:hAnsi="Calibri" w:cs="Calibri" w:hint="cs"/>
-          <w:rtl/>
-          <w:lang w:val="en-US"/>
-        </w:rPr>
-        <w:t xml:space="preserve"> </w:t>
-      </w:r>
-      <w:r>
-        <w:rPr>
-          <w:rFonts w:ascii="Calibri" w:eastAsiaTheme="minorEastAsia" w:hAnsi="Calibri" w:cs="Calibri" w:hint="cs"/>
-          <w:rtl/>
-          <w:lang w:val="en-US"/>
-        </w:rPr>
-        <w:t xml:space="preserve">תהיות בנוגע ליחסים או השוואה בין זוגות, מספקות משמעות </w:t>
-      </w:r>
-      <w:r>
-        <w:rPr>
-          <w:rFonts w:ascii="Calibri" w:eastAsiaTheme="minorEastAsia" w:hAnsi="Calibri" w:cs="Calibri" w:hint="cs"/>
-          <w:b/>
-          <w:bCs/>
-          <w:rtl/>
-          <w:lang w:val="en-US"/>
-        </w:rPr>
-        <w:t xml:space="preserve">לדירוג </w:t>
-      </w:r>
-      <w:r>
-        <w:rPr>
-          <w:rFonts w:ascii="Calibri" w:eastAsiaTheme="minorEastAsia" w:hAnsi="Calibri" w:cs="Calibri" w:hint="cs"/>
-          <w:b/>
-          <w:bCs/>
-          <w:rtl/>
-          <w:lang w:val="en-US"/>
-        </w:rPr>
         <w:t>פונקציות הערכה בין זוגות</w:t>
       </w:r>
       <w:r>
@@ -6790,25 +6684,23 @@
           <w:rtl/>
           <w:lang w:val="en-US"/>
         </w:rPr>
-        <w:t xml:space="preserve"> של פונקציות במקום דירוג פונקציה במקום השוואת </w:t>
-      </w:r>
-      <w:proofErr w:type="spellStart"/>
-      <w:r>
-        <w:rPr>
-          <w:rFonts w:ascii="Calibri" w:eastAsiaTheme="minorEastAsia" w:hAnsi="Calibri" w:cs="Calibri" w:hint="cs"/>
-          <w:rtl/>
-          <w:lang w:val="en-US"/>
-        </w:rPr>
-        <w:t>פוצקצייה</w:t>
-      </w:r>
-      <w:proofErr w:type="spellEnd"/>
-      <w:r>
-        <w:rPr>
-          <w:rFonts w:ascii="Calibri" w:eastAsiaTheme="minorEastAsia" w:hAnsi="Calibri" w:cs="Calibri" w:hint="cs"/>
-          <w:rtl/>
-          <w:lang w:val="en-US"/>
-        </w:rPr>
-        <w:t xml:space="preserve"> אחת לעומת כל שאר הפונקציות.</w:t>
+        <w:t xml:space="preserve"> של פונקציות במקום דירוג פונקציה במקום השוואת פו</w:t>
+      </w:r>
+      <w:r>
+        <w:rPr>
+          <w:rFonts w:ascii="Calibri" w:eastAsiaTheme="minorEastAsia" w:hAnsi="Calibri" w:cs="Calibri" w:hint="cs"/>
+          <w:rtl/>
+          <w:lang w:val="en-US"/>
+        </w:rPr>
+        <w:t>נ</w:t>
+      </w:r>
+      <w:r>
+        <w:rPr>
+          <w:rFonts w:ascii="Calibri" w:eastAsiaTheme="minorEastAsia" w:hAnsi="Calibri" w:cs="Calibri" w:hint="cs"/>
+          <w:rtl/>
+          <w:lang w:val="en-US"/>
+        </w:rPr>
+        <w:t>קציה אחת לעומת כל שאר הפונקציות.</w:t>
       </w:r>
       <w:r>
         <w:rPr>
@@ -6957,7 +6849,6 @@
           <w:rtl/>
           <w:lang w:val="en-US"/>
         </w:rPr>
-        <w:lastRenderedPageBreak/>
         <w:t>קשיים בשיטת הסכום הממושקל:</w:t>
       </w:r>
     </w:p>
@@ -7113,6 +7004,7 @@
           <w:rtl/>
           <w:lang w:val="en-US"/>
         </w:rPr>
+        <w:lastRenderedPageBreak/>
         <w:t xml:space="preserve">של הקבוצה </w:t>
       </w:r>
       <w:proofErr w:type="spellStart"/>
@@ -8320,7 +8212,7 @@
         <w:bidi/>
         <w:jc w:val="both"/>
         <w:rPr>
-          <w:rFonts w:ascii="Calibri" w:eastAsiaTheme="minorEastAsia" w:hAnsi="Calibri" w:cs="Calibri" w:hint="cs"/>
+          <w:rFonts w:ascii="Calibri" w:eastAsiaTheme="minorEastAsia" w:hAnsi="Calibri" w:cs="Calibri"/>
           <w:rtl/>
           <w:lang w:val="en-US"/>
         </w:rPr>
@@ -8593,6 +8485,7 @@
         <w:jc w:val="both"/>
         <w:rPr>
           <w:rFonts w:ascii="Calibri" w:eastAsiaTheme="minorEastAsia" w:hAnsi="Calibri" w:cs="Calibri"/>
+          <w:rtl/>
           <w:lang w:val="en-US"/>
         </w:rPr>
       </w:pPr>
@@ -8603,29 +8496,2485 @@
         <w:jc w:val="both"/>
         <w:rPr>
           <w:rFonts w:ascii="Calibri" w:eastAsiaTheme="minorEastAsia" w:hAnsi="Calibri" w:cs="Calibri"/>
+          <w:b/>
+          <w:bCs/>
           <w:rtl/>
           <w:lang w:val="en-US"/>
         </w:rPr>
       </w:pPr>
+      <w:r>
+        <w:rPr>
+          <w:rFonts w:ascii="Calibri" w:eastAsiaTheme="minorEastAsia" w:hAnsi="Calibri" w:cs="Calibri" w:hint="cs"/>
+          <w:b/>
+          <w:bCs/>
+          <w:rtl/>
+          <w:lang w:val="en-US"/>
+        </w:rPr>
+        <w:t>קריטריון המשקל המעריכי:</w:t>
+      </w:r>
     </w:p>
     <w:p>
       <w:pPr>
         <w:bidi/>
         <w:jc w:val="both"/>
         <w:rPr>
-          <w:rFonts w:ascii="Emirates Medium" w:hAnsi="Emirates Medium" w:cs="Emirates Medium"/>
+          <w:rFonts w:ascii="Calibri" w:eastAsiaTheme="minorEastAsia" w:hAnsi="Calibri" w:cs="Calibri"/>
+          <w:rtl/>
           <w:lang w:val="en-US"/>
         </w:rPr>
       </w:pPr>
+      <w:r>
+        <w:rPr>
+          <w:rFonts w:ascii="Calibri" w:eastAsiaTheme="minorEastAsia" w:hAnsi="Calibri" w:cs="Calibri" w:hint="cs"/>
+          <w:rtl/>
+          <w:lang w:val="en-US"/>
+        </w:rPr>
+        <w:t xml:space="preserve">נועד להתמודד עם חוסר היכולת של שיטת </w:t>
+      </w:r>
+      <w:r>
+        <w:rPr>
+          <w:rFonts w:ascii="Calibri" w:eastAsiaTheme="minorEastAsia" w:hAnsi="Calibri" w:cs="Calibri" w:hint="cs"/>
+          <w:b/>
+          <w:bCs/>
+          <w:rtl/>
+          <w:lang w:val="en-US"/>
+        </w:rPr>
+        <w:t>הסכום הממושקל</w:t>
+      </w:r>
+      <w:r>
+        <w:rPr>
+          <w:rFonts w:ascii="Calibri" w:eastAsiaTheme="minorEastAsia" w:hAnsi="Calibri" w:cs="Calibri" w:hint="cs"/>
+          <w:rtl/>
+          <w:lang w:val="en-US"/>
+        </w:rPr>
+        <w:t xml:space="preserve"> ללכוד נקודות על חלקים הלא קמורים של המישור </w:t>
+      </w:r>
+      <w:proofErr w:type="spellStart"/>
+      <w:r>
+        <w:rPr>
+          <w:rFonts w:ascii="Calibri" w:eastAsiaTheme="minorEastAsia" w:hAnsi="Calibri" w:cs="Calibri" w:hint="cs"/>
+          <w:rtl/>
+          <w:lang w:val="en-US"/>
+        </w:rPr>
+        <w:t>הפאראטו</w:t>
+      </w:r>
+      <w:proofErr w:type="spellEnd"/>
+      <w:r>
+        <w:rPr>
+          <w:rFonts w:ascii="Calibri" w:eastAsiaTheme="minorEastAsia" w:hAnsi="Calibri" w:cs="Calibri" w:hint="cs"/>
+          <w:rtl/>
+          <w:lang w:val="en-US"/>
+        </w:rPr>
+        <w:t xml:space="preserve"> אופטימלי. בשנת 1996, </w:t>
+      </w:r>
+      <w:proofErr w:type="spellStart"/>
+      <w:r>
+        <w:rPr>
+          <w:rFonts w:ascii="Calibri" w:eastAsiaTheme="minorEastAsia" w:hAnsi="Calibri" w:cs="Calibri"/>
+          <w:lang w:val="en-US"/>
+        </w:rPr>
+        <w:t>Athan</w:t>
+      </w:r>
+      <w:proofErr w:type="spellEnd"/>
+      <w:r>
+        <w:rPr>
+          <w:rFonts w:ascii="Calibri" w:eastAsiaTheme="minorEastAsia" w:hAnsi="Calibri" w:cs="Calibri"/>
+          <w:lang w:val="en-US"/>
+        </w:rPr>
+        <w:t xml:space="preserve"> and </w:t>
+      </w:r>
+      <w:proofErr w:type="spellStart"/>
+      <w:r>
+        <w:rPr>
+          <w:rFonts w:ascii="Calibri" w:eastAsiaTheme="minorEastAsia" w:hAnsi="Calibri" w:cs="Calibri"/>
+          <w:lang w:val="en-US"/>
+        </w:rPr>
+        <w:t>Papalambros</w:t>
+      </w:r>
+      <w:proofErr w:type="spellEnd"/>
+      <w:r>
+        <w:rPr>
+          <w:rFonts w:ascii="Calibri" w:eastAsiaTheme="minorEastAsia" w:hAnsi="Calibri" w:cs="Calibri" w:hint="cs"/>
+          <w:rtl/>
+          <w:lang w:val="en-US"/>
+        </w:rPr>
+        <w:t xml:space="preserve"> הציעו שיטה זו כדלקמן:</w:t>
+      </w:r>
     </w:p>
     <w:p>
       <w:pPr>
         <w:bidi/>
         <w:jc w:val="both"/>
         <w:rPr>
+          <w:rFonts w:ascii="Calibri" w:eastAsiaTheme="minorEastAsia" w:hAnsi="Calibri" w:cs="Calibri"/>
+          <w:lang w:val="en-US"/>
+        </w:rPr>
+      </w:pPr>
+      <m:oMathPara>
+        <m:oMath>
+          <m:d>
+            <m:dPr>
+              <m:ctrlPr>
+                <w:rPr>
+                  <w:rFonts w:ascii="Cambria Math" w:eastAsiaTheme="minorEastAsia" w:hAnsi="Cambria Math" w:cs="Calibri"/>
+                  <w:i/>
+                  <w:lang w:val="en-US"/>
+                </w:rPr>
+              </m:ctrlPr>
+            </m:dPr>
+            <m:e>
+              <m:r>
+                <w:rPr>
+                  <w:rFonts w:ascii="Cambria Math" w:eastAsiaTheme="minorEastAsia" w:hAnsi="Cambria Math" w:cs="Calibri"/>
+                  <w:lang w:val="en-US"/>
+                </w:rPr>
+                <m:t>8</m:t>
+              </m:r>
+            </m:e>
+          </m:d>
+          <m:r>
+            <w:rPr>
+              <w:rFonts w:ascii="Cambria Math" w:eastAsiaTheme="minorEastAsia" w:hAnsi="Cambria Math" w:cs="Calibri"/>
+              <w:lang w:val="en-US"/>
+            </w:rPr>
+            <m:t>U=</m:t>
+          </m:r>
+          <m:sSubSup>
+            <m:sSubSupPr>
+              <m:ctrlPr>
+                <w:rPr>
+                  <w:rFonts w:ascii="Cambria Math" w:eastAsiaTheme="minorEastAsia" w:hAnsi="Cambria Math" w:cs="Calibri"/>
+                  <w:i/>
+                  <w:lang w:val="en-US"/>
+                </w:rPr>
+              </m:ctrlPr>
+            </m:sSubSupPr>
+            <m:e>
+              <m:r>
+                <m:rPr>
+                  <m:sty m:val="p"/>
+                </m:rPr>
+                <w:rPr>
+                  <w:rFonts w:ascii="Cambria Math" w:eastAsiaTheme="minorEastAsia" w:hAnsi="Cambria Math" w:cs="Calibri"/>
+                  <w:lang w:val="en-US"/>
+                </w:rPr>
+                <m:t>Σ</m:t>
+              </m:r>
+              <m:ctrlPr>
+                <w:rPr>
+                  <w:rFonts w:ascii="Cambria Math" w:eastAsiaTheme="minorEastAsia" w:hAnsi="Cambria Math" w:cs="Calibri"/>
+                  <w:lang w:val="en-US"/>
+                </w:rPr>
+              </m:ctrlPr>
+            </m:e>
+            <m:sub>
+              <m:r>
+                <w:rPr>
+                  <w:rFonts w:ascii="Cambria Math" w:eastAsiaTheme="minorEastAsia" w:hAnsi="Cambria Math" w:cs="Calibri"/>
+                  <w:lang w:val="en-US"/>
+                </w:rPr>
+                <m:t>i=1</m:t>
+              </m:r>
+            </m:sub>
+            <m:sup>
+              <m:r>
+                <w:rPr>
+                  <w:rFonts w:ascii="Cambria Math" w:eastAsiaTheme="minorEastAsia" w:hAnsi="Cambria Math" w:cs="Calibri"/>
+                  <w:lang w:val="en-US"/>
+                </w:rPr>
+                <m:t>k</m:t>
+              </m:r>
+            </m:sup>
+          </m:sSubSup>
+          <m:d>
+            <m:dPr>
+              <m:ctrlPr>
+                <w:rPr>
+                  <w:rFonts w:ascii="Cambria Math" w:eastAsiaTheme="minorEastAsia" w:hAnsi="Cambria Math" w:cs="Calibri"/>
+                  <w:i/>
+                  <w:lang w:val="en-US"/>
+                </w:rPr>
+              </m:ctrlPr>
+            </m:dPr>
+            <m:e>
+              <m:sSup>
+                <m:sSupPr>
+                  <m:ctrlPr>
+                    <w:rPr>
+                      <w:rFonts w:ascii="Cambria Math" w:eastAsiaTheme="minorEastAsia" w:hAnsi="Cambria Math" w:cs="Calibri"/>
+                      <w:i/>
+                      <w:lang w:val="en-US"/>
+                    </w:rPr>
+                  </m:ctrlPr>
+                </m:sSupPr>
+                <m:e>
+                  <m:r>
+                    <w:rPr>
+                      <w:rFonts w:ascii="Cambria Math" w:eastAsiaTheme="minorEastAsia" w:hAnsi="Cambria Math" w:cs="Calibri"/>
+                      <w:lang w:val="en-US"/>
+                    </w:rPr>
+                    <m:t>e</m:t>
+                  </m:r>
+                </m:e>
+                <m:sup>
+                  <m:r>
+                    <w:rPr>
+                      <w:rFonts w:ascii="Cambria Math" w:eastAsiaTheme="minorEastAsia" w:hAnsi="Cambria Math" w:cs="Calibri"/>
+                      <w:lang w:val="en-US"/>
+                    </w:rPr>
+                    <m:t>p</m:t>
+                  </m:r>
+                  <m:sSub>
+                    <m:sSubPr>
+                      <m:ctrlPr>
+                        <w:rPr>
+                          <w:rFonts w:ascii="Cambria Math" w:eastAsiaTheme="minorEastAsia" w:hAnsi="Cambria Math" w:cs="Calibri"/>
+                          <w:i/>
+                          <w:lang w:val="en-US"/>
+                        </w:rPr>
+                      </m:ctrlPr>
+                    </m:sSubPr>
+                    <m:e>
+                      <m:r>
+                        <w:rPr>
+                          <w:rFonts w:ascii="Cambria Math" w:eastAsiaTheme="minorEastAsia" w:hAnsi="Cambria Math" w:cs="Calibri"/>
+                          <w:lang w:val="en-US"/>
+                        </w:rPr>
+                        <m:t>w</m:t>
+                      </m:r>
+                    </m:e>
+                    <m:sub>
+                      <m:r>
+                        <w:rPr>
+                          <w:rFonts w:ascii="Cambria Math" w:eastAsiaTheme="minorEastAsia" w:hAnsi="Cambria Math" w:cs="Calibri"/>
+                          <w:lang w:val="en-US"/>
+                        </w:rPr>
+                        <m:t>i</m:t>
+                      </m:r>
+                    </m:sub>
+                  </m:sSub>
+                </m:sup>
+              </m:sSup>
+              <m:r>
+                <w:rPr>
+                  <w:rFonts w:ascii="Cambria Math" w:eastAsiaTheme="minorEastAsia" w:hAnsi="Cambria Math" w:cs="Calibri"/>
+                  <w:lang w:val="en-US"/>
+                </w:rPr>
+                <m:t>-1</m:t>
+              </m:r>
+            </m:e>
+          </m:d>
+          <m:r>
+            <w:rPr>
+              <w:rFonts w:ascii="Cambria Math" w:eastAsiaTheme="minorEastAsia" w:hAnsi="Cambria Math" w:cs="Calibri"/>
+              <w:lang w:val="en-US"/>
+            </w:rPr>
+            <m:t>∙</m:t>
+          </m:r>
+          <m:sSup>
+            <m:sSupPr>
+              <m:ctrlPr>
+                <w:rPr>
+                  <w:rFonts w:ascii="Cambria Math" w:eastAsiaTheme="minorEastAsia" w:hAnsi="Cambria Math" w:cs="Calibri"/>
+                  <w:i/>
+                  <w:lang w:val="en-US"/>
+                </w:rPr>
+              </m:ctrlPr>
+            </m:sSupPr>
+            <m:e>
+              <m:r>
+                <w:rPr>
+                  <w:rFonts w:ascii="Cambria Math" w:eastAsiaTheme="minorEastAsia" w:hAnsi="Cambria Math" w:cs="Calibri"/>
+                  <w:lang w:val="en-US"/>
+                </w:rPr>
+                <m:t>e</m:t>
+              </m:r>
+            </m:e>
+            <m:sup>
+              <m:r>
+                <w:rPr>
+                  <w:rFonts w:ascii="Cambria Math" w:eastAsiaTheme="minorEastAsia" w:hAnsi="Cambria Math" w:cs="Calibri"/>
+                  <w:lang w:val="en-US"/>
+                </w:rPr>
+                <m:t>p</m:t>
+              </m:r>
+              <m:sSub>
+                <m:sSubPr>
+                  <m:ctrlPr>
+                    <w:rPr>
+                      <w:rFonts w:ascii="Cambria Math" w:eastAsiaTheme="minorEastAsia" w:hAnsi="Cambria Math" w:cs="Calibri"/>
+                      <w:i/>
+                      <w:lang w:val="en-US"/>
+                    </w:rPr>
+                  </m:ctrlPr>
+                </m:sSubPr>
+                <m:e>
+                  <m:r>
+                    <w:rPr>
+                      <w:rFonts w:ascii="Cambria Math" w:eastAsiaTheme="minorEastAsia" w:hAnsi="Cambria Math" w:cs="Calibri"/>
+                      <w:lang w:val="en-US"/>
+                    </w:rPr>
+                    <m:t>F</m:t>
+                  </m:r>
+                </m:e>
+                <m:sub>
+                  <m:r>
+                    <w:rPr>
+                      <w:rFonts w:ascii="Cambria Math" w:eastAsiaTheme="minorEastAsia" w:hAnsi="Cambria Math" w:cs="Calibri"/>
+                      <w:lang w:val="en-US"/>
+                    </w:rPr>
+                    <m:t>i</m:t>
+                  </m:r>
+                </m:sub>
+              </m:sSub>
+              <m:d>
+                <m:dPr>
+                  <m:ctrlPr>
+                    <w:rPr>
+                      <w:rFonts w:ascii="Cambria Math" w:eastAsiaTheme="minorEastAsia" w:hAnsi="Cambria Math" w:cs="Calibri"/>
+                      <w:i/>
+                      <w:lang w:val="en-US"/>
+                    </w:rPr>
+                  </m:ctrlPr>
+                </m:dPr>
+                <m:e>
+                  <m:r>
+                    <w:rPr>
+                      <w:rFonts w:ascii="Cambria Math" w:eastAsiaTheme="minorEastAsia" w:hAnsi="Cambria Math" w:cs="Calibri"/>
+                      <w:lang w:val="en-US"/>
+                    </w:rPr>
+                    <m:t>x</m:t>
+                  </m:r>
+                </m:e>
+              </m:d>
+            </m:sup>
+          </m:sSup>
+        </m:oMath>
+      </m:oMathPara>
+    </w:p>
+    <w:p>
+      <w:pPr>
+        <w:bidi/>
+        <w:jc w:val="both"/>
+        <w:rPr>
+          <w:rFonts w:ascii="Calibri" w:eastAsiaTheme="minorEastAsia" w:hAnsi="Calibri" w:cs="Calibri" w:hint="cs"/>
+          <w:rtl/>
+          <w:lang w:val="en-US"/>
+        </w:rPr>
+      </w:pPr>
+      <w:r>
+        <w:rPr>
+          <w:rFonts w:ascii="Calibri" w:eastAsiaTheme="minorEastAsia" w:hAnsi="Calibri" w:cs="Calibri" w:hint="cs"/>
+          <w:rtl/>
+          <w:lang w:val="en-US"/>
+        </w:rPr>
+        <w:t xml:space="preserve">כאשר הסיגמא מייצגת פונקציית תועלת עצמאית בעבור </w:t>
+      </w:r>
+      <m:oMath>
+        <m:sSub>
+          <m:sSubPr>
+            <m:ctrlPr>
+              <w:rPr>
+                <w:rFonts w:ascii="Cambria Math" w:eastAsiaTheme="minorEastAsia" w:hAnsi="Cambria Math" w:cs="Calibri"/>
+                <w:i/>
+                <w:lang w:val="en-US"/>
+              </w:rPr>
+            </m:ctrlPr>
+          </m:sSubPr>
+          <m:e>
+            <m:r>
+              <w:rPr>
+                <w:rFonts w:ascii="Cambria Math" w:eastAsiaTheme="minorEastAsia" w:hAnsi="Cambria Math" w:cs="Calibri"/>
+                <w:lang w:val="en-US"/>
+              </w:rPr>
+              <m:t>F</m:t>
+            </m:r>
+          </m:e>
+          <m:sub>
+            <m:r>
+              <w:rPr>
+                <w:rFonts w:ascii="Cambria Math" w:eastAsiaTheme="minorEastAsia" w:hAnsi="Cambria Math" w:cs="Calibri"/>
+                <w:lang w:val="en-US"/>
+              </w:rPr>
+              <m:t>i</m:t>
+            </m:r>
+          </m:sub>
+        </m:sSub>
+        <m:r>
+          <w:rPr>
+            <w:rFonts w:ascii="Cambria Math" w:eastAsiaTheme="minorEastAsia" w:hAnsi="Cambria Math" w:cs="Calibri"/>
+            <w:lang w:val="en-US"/>
+          </w:rPr>
+          <m:t>(x)</m:t>
+        </m:r>
+      </m:oMath>
+      <w:r>
+        <w:rPr>
+          <w:rFonts w:ascii="Calibri" w:eastAsiaTheme="minorEastAsia" w:hAnsi="Calibri" w:cs="Calibri" w:hint="cs"/>
+          <w:rtl/>
+          <w:lang w:val="en-US"/>
+        </w:rPr>
+        <w:t>. למרות שערכים גדולים עשויים להוביל ל</w:t>
+      </w:r>
+      <w:r>
+        <w:rPr>
+          <w:rFonts w:ascii="Calibri" w:eastAsiaTheme="minorEastAsia" w:hAnsi="Calibri" w:cs="Calibri"/>
+          <w:lang w:val="en-US"/>
+        </w:rPr>
+        <w:t>Overflow</w:t>
+      </w:r>
+      <w:r>
+        <w:rPr>
+          <w:rFonts w:ascii="Calibri" w:eastAsiaTheme="minorEastAsia" w:hAnsi="Calibri" w:cs="Calibri" w:hint="cs"/>
+          <w:rtl/>
+          <w:lang w:val="en-US"/>
+        </w:rPr>
+        <w:t>, מזעור (8), מספק תנאי הכרחי ומספיק לאופטימליות פאראטית.</w:t>
+      </w:r>
+    </w:p>
+    <w:p>
+      <w:pPr>
+        <w:bidi/>
+        <w:jc w:val="both"/>
+        <w:rPr>
+          <w:rFonts w:ascii="Calibri" w:eastAsiaTheme="minorEastAsia" w:hAnsi="Calibri" w:cs="Calibri"/>
+          <w:rtl/>
+          <w:lang w:val="en-US"/>
+        </w:rPr>
+      </w:pPr>
+    </w:p>
+    <w:p>
+      <w:pPr>
+        <w:bidi/>
+        <w:jc w:val="both"/>
+        <w:rPr>
+          <w:rFonts w:ascii="Calibri" w:eastAsiaTheme="minorEastAsia" w:hAnsi="Calibri" w:cs="Calibri" w:hint="cs"/>
+          <w:b/>
+          <w:bCs/>
+          <w:rtl/>
+          <w:lang w:val="en-US"/>
+        </w:rPr>
+      </w:pPr>
+      <w:r>
+        <w:rPr>
+          <w:rFonts w:ascii="Calibri" w:eastAsiaTheme="minorEastAsia" w:hAnsi="Calibri" w:cs="Calibri" w:hint="cs"/>
+          <w:b/>
+          <w:bCs/>
+          <w:rtl/>
+          <w:lang w:val="en-US"/>
+        </w:rPr>
+        <w:t>שיטת המכפלה הממושקלת:</w:t>
+      </w:r>
+    </w:p>
+    <w:p>
+      <w:pPr>
+        <w:bidi/>
+        <w:jc w:val="both"/>
+        <w:rPr>
+          <w:rFonts w:ascii="Calibri" w:eastAsiaTheme="minorEastAsia" w:hAnsi="Calibri" w:cs="Calibri"/>
+          <w:lang w:val="en-US"/>
+        </w:rPr>
+      </w:pPr>
+      <w:r>
+        <w:rPr>
+          <w:rFonts w:ascii="Calibri" w:eastAsiaTheme="minorEastAsia" w:hAnsi="Calibri" w:cs="Calibri" w:hint="cs"/>
+          <w:rtl/>
+          <w:lang w:val="en-US"/>
+        </w:rPr>
+        <w:t xml:space="preserve">בשביל לאפשר קיום של פונקציות עם סדרי </w:t>
+      </w:r>
+      <w:r>
+        <w:rPr>
+          <w:rFonts w:ascii="Calibri" w:eastAsiaTheme="minorEastAsia" w:hAnsi="Calibri" w:cs="Calibri" w:hint="cs"/>
+          <w:rtl/>
+          <w:lang w:val="en-US"/>
+        </w:rPr>
+        <w:t>גודל</w:t>
+      </w:r>
+      <w:r>
+        <w:rPr>
+          <w:rFonts w:ascii="Calibri" w:eastAsiaTheme="minorEastAsia" w:hAnsi="Calibri" w:cs="Calibri" w:hint="cs"/>
+          <w:rtl/>
+          <w:lang w:val="en-US"/>
+        </w:rPr>
+        <w:t xml:space="preserve"> שונים,</w:t>
+      </w:r>
+      <w:r>
+        <w:rPr>
+          <w:rFonts w:ascii="Calibri" w:eastAsiaTheme="minorEastAsia" w:hAnsi="Calibri" w:cs="Calibri" w:hint="cs"/>
+          <w:rtl/>
+          <w:lang w:val="en-US"/>
+        </w:rPr>
+        <w:t xml:space="preserve"> להיות עם חשיבויות דומות, ובשביל להימנע מהצורך לשנות צורה של פונקציות מטרה, כדאי לקחת בחשבון את הנוסחא הבאה:</w:t>
+      </w:r>
+    </w:p>
+    <w:p>
+      <w:pPr>
+        <w:bidi/>
+        <w:jc w:val="center"/>
+        <w:rPr>
+          <w:rFonts w:ascii="Calibri" w:eastAsiaTheme="minorEastAsia" w:hAnsi="Calibri" w:cs="Calibri"/>
+          <w:rtl/>
+          <w:lang w:val="en-US"/>
+        </w:rPr>
+      </w:pPr>
+      <m:oMathPara>
+        <m:oMath>
+          <m:d>
+            <m:dPr>
+              <m:ctrlPr>
+                <w:rPr>
+                  <w:rFonts w:ascii="Cambria Math" w:eastAsiaTheme="minorEastAsia" w:hAnsi="Cambria Math" w:cs="Calibri"/>
+                  <w:i/>
+                  <w:lang w:val="en-US"/>
+                </w:rPr>
+              </m:ctrlPr>
+            </m:dPr>
+            <m:e>
+              <m:r>
+                <w:rPr>
+                  <w:rFonts w:ascii="Cambria Math" w:eastAsiaTheme="minorEastAsia" w:hAnsi="Cambria Math" w:cs="Calibri" w:hint="cs"/>
+                  <w:lang w:val="en-US"/>
+                </w:rPr>
+                <m:t>9</m:t>
+              </m:r>
+            </m:e>
+          </m:d>
+          <m:r>
+            <w:rPr>
+              <w:rFonts w:ascii="Cambria Math" w:eastAsiaTheme="minorEastAsia" w:hAnsi="Cambria Math" w:cs="Calibri"/>
+              <w:lang w:val="en-US"/>
+            </w:rPr>
+            <m:t>U=</m:t>
+          </m:r>
+          <m:sSubSup>
+            <m:sSubSupPr>
+              <m:ctrlPr>
+                <w:rPr>
+                  <w:rFonts w:ascii="Cambria Math" w:eastAsiaTheme="minorEastAsia" w:hAnsi="Cambria Math" w:cs="Calibri"/>
+                  <w:i/>
+                  <w:lang w:val="en-US"/>
+                </w:rPr>
+              </m:ctrlPr>
+            </m:sSubSupPr>
+            <m:e>
+              <m:r>
+                <m:rPr>
+                  <m:sty m:val="p"/>
+                </m:rPr>
+                <w:rPr>
+                  <w:rFonts w:ascii="Cambria Math" w:eastAsiaTheme="minorEastAsia" w:hAnsi="Cambria Math" w:cs="Calibri"/>
+                  <w:lang w:val="en-US"/>
+                </w:rPr>
+                <m:t>Π</m:t>
+              </m:r>
+              <m:ctrlPr>
+                <w:rPr>
+                  <w:rFonts w:ascii="Cambria Math" w:eastAsiaTheme="minorEastAsia" w:hAnsi="Cambria Math" w:cs="Calibri"/>
+                  <w:lang w:val="en-US"/>
+                </w:rPr>
+              </m:ctrlPr>
+            </m:e>
+            <m:sub>
+              <m:r>
+                <w:rPr>
+                  <w:rFonts w:ascii="Cambria Math" w:eastAsiaTheme="minorEastAsia" w:hAnsi="Cambria Math" w:cs="Calibri"/>
+                  <w:lang w:val="en-US"/>
+                </w:rPr>
+                <m:t>i=1</m:t>
+              </m:r>
+            </m:sub>
+            <m:sup>
+              <m:r>
+                <w:rPr>
+                  <w:rFonts w:ascii="Cambria Math" w:eastAsiaTheme="minorEastAsia" w:hAnsi="Cambria Math" w:cs="Calibri"/>
+                  <w:lang w:val="en-US"/>
+                </w:rPr>
+                <m:t>k</m:t>
+              </m:r>
+            </m:sup>
+          </m:sSubSup>
+          <m:sSup>
+            <m:sSupPr>
+              <m:ctrlPr>
+                <w:rPr>
+                  <w:rFonts w:ascii="Cambria Math" w:eastAsiaTheme="minorEastAsia" w:hAnsi="Cambria Math" w:cs="Calibri"/>
+                  <w:i/>
+                  <w:lang w:val="en-US"/>
+                </w:rPr>
+              </m:ctrlPr>
+            </m:sSupPr>
+            <m:e>
+              <m:d>
+                <m:dPr>
+                  <m:begChr m:val="["/>
+                  <m:endChr m:val="]"/>
+                  <m:ctrlPr>
+                    <w:rPr>
+                      <w:rFonts w:ascii="Cambria Math" w:eastAsiaTheme="minorEastAsia" w:hAnsi="Cambria Math" w:cs="Calibri"/>
+                      <w:i/>
+                      <w:lang w:val="en-US"/>
+                    </w:rPr>
+                  </m:ctrlPr>
+                </m:dPr>
+                <m:e>
+                  <m:sSub>
+                    <m:sSubPr>
+                      <m:ctrlPr>
+                        <w:rPr>
+                          <w:rFonts w:ascii="Cambria Math" w:eastAsiaTheme="minorEastAsia" w:hAnsi="Cambria Math" w:cs="Calibri"/>
+                          <w:i/>
+                          <w:lang w:val="en-US"/>
+                        </w:rPr>
+                      </m:ctrlPr>
+                    </m:sSubPr>
+                    <m:e>
+                      <m:r>
+                        <w:rPr>
+                          <w:rFonts w:ascii="Cambria Math" w:eastAsiaTheme="minorEastAsia" w:hAnsi="Cambria Math" w:cs="Calibri"/>
+                          <w:lang w:val="en-US"/>
+                        </w:rPr>
+                        <m:t>F</m:t>
+                      </m:r>
+                    </m:e>
+                    <m:sub>
+                      <m:r>
+                        <w:rPr>
+                          <w:rFonts w:ascii="Cambria Math" w:eastAsiaTheme="minorEastAsia" w:hAnsi="Cambria Math" w:cs="Calibri"/>
+                          <w:lang w:val="en-US"/>
+                        </w:rPr>
+                        <m:t>i</m:t>
+                      </m:r>
+                    </m:sub>
+                  </m:sSub>
+                  <m:d>
+                    <m:dPr>
+                      <m:ctrlPr>
+                        <w:rPr>
+                          <w:rFonts w:ascii="Cambria Math" w:eastAsiaTheme="minorEastAsia" w:hAnsi="Cambria Math" w:cs="Calibri"/>
+                          <w:i/>
+                          <w:lang w:val="en-US"/>
+                        </w:rPr>
+                      </m:ctrlPr>
+                    </m:dPr>
+                    <m:e>
+                      <m:r>
+                        <w:rPr>
+                          <w:rFonts w:ascii="Cambria Math" w:eastAsiaTheme="minorEastAsia" w:hAnsi="Cambria Math" w:cs="Calibri"/>
+                          <w:lang w:val="en-US"/>
+                        </w:rPr>
+                        <m:t>x</m:t>
+                      </m:r>
+                    </m:e>
+                  </m:d>
+                </m:e>
+              </m:d>
+            </m:e>
+            <m:sup>
+              <m:sSub>
+                <m:sSubPr>
+                  <m:ctrlPr>
+                    <w:rPr>
+                      <w:rFonts w:ascii="Cambria Math" w:eastAsiaTheme="minorEastAsia" w:hAnsi="Cambria Math" w:cs="Calibri"/>
+                      <w:i/>
+                      <w:lang w:val="en-US"/>
+                    </w:rPr>
+                  </m:ctrlPr>
+                </m:sSubPr>
+                <m:e>
+                  <m:r>
+                    <w:rPr>
+                      <w:rFonts w:ascii="Cambria Math" w:eastAsiaTheme="minorEastAsia" w:hAnsi="Cambria Math" w:cs="Calibri"/>
+                      <w:lang w:val="en-US"/>
+                    </w:rPr>
+                    <m:t>w</m:t>
+                  </m:r>
+                </m:e>
+                <m:sub>
+                  <m:r>
+                    <w:rPr>
+                      <w:rFonts w:ascii="Cambria Math" w:eastAsiaTheme="minorEastAsia" w:hAnsi="Cambria Math" w:cs="Calibri"/>
+                      <w:lang w:val="en-US"/>
+                    </w:rPr>
+                    <m:t>i</m:t>
+                  </m:r>
+                </m:sub>
+              </m:sSub>
+            </m:sup>
+          </m:sSup>
+        </m:oMath>
+      </m:oMathPara>
+    </w:p>
+    <w:p>
+      <w:pPr>
+        <w:bidi/>
+        <w:rPr>
+          <w:rFonts w:ascii="Calibri" w:eastAsiaTheme="minorEastAsia" w:hAnsi="Calibri" w:cs="Calibri"/>
+          <w:rtl/>
+          <w:lang w:val="en-US"/>
+        </w:rPr>
+      </w:pPr>
+      <w:r>
+        <w:rPr>
+          <w:rFonts w:ascii="Calibri" w:eastAsiaTheme="minorEastAsia" w:hAnsi="Calibri" w:cs="Calibri" w:hint="cs"/>
+          <w:rtl/>
+          <w:lang w:val="en-US"/>
+        </w:rPr>
+        <w:t xml:space="preserve">כאשר </w:t>
+      </w:r>
+      <m:oMath>
+        <m:sSub>
+          <m:sSubPr>
+            <m:ctrlPr>
+              <w:rPr>
+                <w:rFonts w:ascii="Cambria Math" w:eastAsiaTheme="minorEastAsia" w:hAnsi="Cambria Math" w:cs="Calibri"/>
+                <w:i/>
+                <w:lang w:val="en-US"/>
+              </w:rPr>
+            </m:ctrlPr>
+          </m:sSubPr>
+          <m:e>
+            <m:r>
+              <w:rPr>
+                <w:rFonts w:ascii="Cambria Math" w:eastAsiaTheme="minorEastAsia" w:hAnsi="Cambria Math" w:cs="Calibri"/>
+                <w:lang w:val="en-US"/>
+              </w:rPr>
+              <m:t>w</m:t>
+            </m:r>
+          </m:e>
+          <m:sub>
+            <m:r>
+              <w:rPr>
+                <w:rFonts w:ascii="Cambria Math" w:eastAsiaTheme="minorEastAsia" w:hAnsi="Cambria Math" w:cs="Calibri"/>
+                <w:lang w:val="en-US"/>
+              </w:rPr>
+              <m:t>i</m:t>
+            </m:r>
+          </m:sub>
+        </m:sSub>
+      </m:oMath>
+      <w:r>
+        <w:rPr>
+          <w:rFonts w:ascii="Calibri" w:eastAsiaTheme="minorEastAsia" w:hAnsi="Calibri" w:cs="Calibri" w:hint="cs"/>
+          <w:rtl/>
+          <w:lang w:val="en-US"/>
+        </w:rPr>
+        <w:t xml:space="preserve"> הוא המשקולת של פונקציית המטרה ה</w:t>
+      </w:r>
+      <w:proofErr w:type="spellStart"/>
+      <w:r>
+        <w:rPr>
+          <w:rFonts w:ascii="Calibri" w:eastAsiaTheme="minorEastAsia" w:hAnsi="Calibri" w:cs="Calibri"/>
+          <w:lang w:val="en-US"/>
+        </w:rPr>
+        <w:t>i</w:t>
+      </w:r>
+      <w:proofErr w:type="spellEnd"/>
+      <w:r>
+        <w:rPr>
+          <w:rFonts w:ascii="Calibri" w:eastAsiaTheme="minorEastAsia" w:hAnsi="Calibri" w:cs="Calibri" w:hint="cs"/>
+          <w:rtl/>
+          <w:lang w:val="en-US"/>
+        </w:rPr>
+        <w:t>, המייצגת את מידת חשיבותה.</w:t>
+      </w:r>
+      <w:r>
+        <w:rPr>
+          <w:rFonts w:ascii="Calibri" w:eastAsiaTheme="minorEastAsia" w:hAnsi="Calibri" w:cs="Calibri" w:hint="cs"/>
+          <w:rtl/>
+          <w:lang w:val="en-US"/>
+        </w:rPr>
+        <w:t xml:space="preserve"> </w:t>
+      </w:r>
+      <w:r>
+        <w:rPr>
+          <w:rFonts w:ascii="Calibri" w:eastAsiaTheme="minorEastAsia" w:hAnsi="Calibri" w:cs="Calibri"/>
+          <w:lang w:val="en-US"/>
+        </w:rPr>
+        <w:t>Bridgman</w:t>
+      </w:r>
+      <w:r>
+        <w:rPr>
+          <w:rFonts w:ascii="Calibri" w:eastAsiaTheme="minorEastAsia" w:hAnsi="Calibri" w:cs="Calibri" w:hint="cs"/>
+          <w:rtl/>
+          <w:lang w:val="en-US"/>
+        </w:rPr>
+        <w:t xml:space="preserve"> (1922), היה הראשון להתייחס לשיטה זו וקרא לה, ״מכפלת החזקות״ (</w:t>
+      </w:r>
+      <w:r>
+        <w:rPr>
+          <w:rFonts w:ascii="Calibri" w:eastAsiaTheme="minorEastAsia" w:hAnsi="Calibri" w:cs="Calibri"/>
+          <w:lang w:val="en-US"/>
+        </w:rPr>
+        <w:t>Product of Powers</w:t>
+      </w:r>
+      <w:r>
+        <w:rPr>
+          <w:rFonts w:ascii="Calibri" w:eastAsiaTheme="minorEastAsia" w:hAnsi="Calibri" w:cs="Calibri" w:hint="cs"/>
+          <w:rtl/>
+          <w:lang w:val="en-US"/>
+        </w:rPr>
+        <w:t>)</w:t>
+      </w:r>
+      <w:r>
+        <w:rPr>
+          <w:rFonts w:ascii="Calibri" w:eastAsiaTheme="minorEastAsia" w:hAnsi="Calibri" w:cs="Calibri" w:hint="cs"/>
+          <w:rtl/>
+          <w:lang w:val="en-US"/>
+        </w:rPr>
+        <w:t xml:space="preserve">. </w:t>
+      </w:r>
+      <w:r>
+        <w:rPr>
+          <w:rFonts w:ascii="Calibri" w:eastAsiaTheme="minorEastAsia" w:hAnsi="Calibri" w:cs="Calibri"/>
+          <w:lang w:val="en-US"/>
+        </w:rPr>
+        <w:t>Gerasimov and Repko</w:t>
+      </w:r>
+      <w:r>
+        <w:rPr>
+          <w:rFonts w:ascii="Calibri" w:eastAsiaTheme="minorEastAsia" w:hAnsi="Calibri" w:cs="Calibri" w:hint="cs"/>
+          <w:rtl/>
+          <w:lang w:val="en-US"/>
+        </w:rPr>
+        <w:t xml:space="preserve"> (1978) הצליחו להשתמש בשיטה זו, והתייחסו אליה כאל ״פשרה תקפה״</w:t>
+      </w:r>
+      <w:r>
+        <w:rPr>
+          <w:rFonts w:ascii="Calibri" w:eastAsiaTheme="minorEastAsia" w:hAnsi="Calibri" w:cs="Calibri" w:hint="cs"/>
+          <w:rtl/>
+          <w:lang w:val="en-US"/>
+        </w:rPr>
+        <w:t xml:space="preserve"> </w:t>
+      </w:r>
+      <w:proofErr w:type="spellStart"/>
+      <w:r>
+        <w:rPr>
+          <w:rFonts w:ascii="Calibri" w:eastAsiaTheme="minorEastAsia" w:hAnsi="Calibri" w:cs="Calibri" w:hint="cs"/>
+          <w:rtl/>
+          <w:lang w:val="en-US"/>
+        </w:rPr>
+        <w:t>לאופטימיזציית</w:t>
+      </w:r>
+      <w:proofErr w:type="spellEnd"/>
+      <w:r>
+        <w:rPr>
+          <w:rFonts w:ascii="Calibri" w:eastAsiaTheme="minorEastAsia" w:hAnsi="Calibri" w:cs="Calibri" w:hint="cs"/>
+          <w:rtl/>
+          <w:lang w:val="en-US"/>
+        </w:rPr>
+        <w:t xml:space="preserve"> מרובת מטרות של מסבך</w:t>
+      </w:r>
+      <w:r>
+        <w:rPr>
+          <w:rStyle w:val="FootnoteReference"/>
+          <w:rFonts w:ascii="Calibri" w:eastAsiaTheme="minorEastAsia" w:hAnsi="Calibri" w:cs="Calibri"/>
+          <w:rtl/>
+          <w:lang w:val="en-US"/>
+        </w:rPr>
+        <w:footnoteReference w:id="1"/>
+      </w:r>
+      <w:r>
+        <w:rPr>
+          <w:rFonts w:ascii="Calibri" w:eastAsiaTheme="minorEastAsia" w:hAnsi="Calibri" w:cs="Calibri" w:hint="cs"/>
+          <w:rtl/>
+          <w:lang w:val="en-US"/>
+        </w:rPr>
+        <w:t>.</w:t>
+      </w:r>
+    </w:p>
+    <w:p>
+      <w:pPr>
+        <w:bidi/>
+        <w:rPr>
+          <w:rFonts w:ascii="Calibri" w:eastAsiaTheme="minorEastAsia" w:hAnsi="Calibri" w:cs="Calibri"/>
+          <w:rtl/>
+          <w:lang w:val="en-US"/>
+        </w:rPr>
+      </w:pPr>
+    </w:p>
+    <w:p>
+      <w:pPr>
+        <w:bidi/>
+        <w:rPr>
+          <w:rFonts w:ascii="Calibri" w:eastAsiaTheme="minorEastAsia" w:hAnsi="Calibri" w:cs="Calibri"/>
+          <w:rtl/>
+          <w:lang w:val="en-US"/>
+        </w:rPr>
+      </w:pPr>
+    </w:p>
+    <w:p>
+      <w:pPr>
+        <w:bidi/>
+        <w:rPr>
+          <w:rFonts w:ascii="Calibri" w:eastAsiaTheme="minorEastAsia" w:hAnsi="Calibri" w:cs="Calibri"/>
+          <w:rtl/>
+          <w:lang w:val="en-US"/>
+        </w:rPr>
+      </w:pPr>
+    </w:p>
+    <w:p>
+      <w:pPr>
+        <w:bidi/>
+        <w:rPr>
+          <w:rFonts w:ascii="Calibri" w:eastAsiaTheme="minorEastAsia" w:hAnsi="Calibri" w:cs="Calibri"/>
+          <w:b/>
+          <w:bCs/>
+          <w:rtl/>
+          <w:lang w:val="en-US"/>
+        </w:rPr>
+      </w:pPr>
+      <w:r>
+        <w:rPr>
+          <w:rFonts w:ascii="Calibri" w:eastAsiaTheme="minorEastAsia" w:hAnsi="Calibri" w:cs="Calibri" w:hint="cs"/>
+          <w:b/>
+          <w:bCs/>
+          <w:rtl/>
+          <w:lang w:val="en-US"/>
+        </w:rPr>
+        <w:lastRenderedPageBreak/>
+        <w:t>תכנות פיזי:</w:t>
+      </w:r>
+    </w:p>
+    <w:p>
+      <w:pPr>
+        <w:bidi/>
+        <w:rPr>
+          <w:rFonts w:ascii="Calibri" w:eastAsiaTheme="minorEastAsia" w:hAnsi="Calibri" w:cs="Calibri"/>
+          <w:rtl/>
+          <w:lang w:val="en-US"/>
+        </w:rPr>
+      </w:pPr>
+      <w:r>
+        <w:rPr>
+          <w:rFonts w:ascii="Calibri" w:eastAsiaTheme="minorEastAsia" w:hAnsi="Calibri" w:cs="Calibri" w:hint="cs"/>
+          <w:rtl/>
+          <w:lang w:val="en-US"/>
+        </w:rPr>
+        <w:t xml:space="preserve">פותח לראשונה על ידי </w:t>
+      </w:r>
+      <w:proofErr w:type="spellStart"/>
+      <w:r>
+        <w:rPr>
+          <w:rFonts w:ascii="Calibri" w:eastAsiaTheme="minorEastAsia" w:hAnsi="Calibri" w:cs="Calibri"/>
+          <w:lang w:val="en-US"/>
+        </w:rPr>
+        <w:t>Messac</w:t>
+      </w:r>
+      <w:proofErr w:type="spellEnd"/>
+      <w:r>
+        <w:rPr>
+          <w:rFonts w:ascii="Calibri" w:eastAsiaTheme="minorEastAsia" w:hAnsi="Calibri" w:cs="Calibri" w:hint="cs"/>
+          <w:rtl/>
+          <w:lang w:val="en-US"/>
+        </w:rPr>
+        <w:t xml:space="preserve"> ב1996</w:t>
+      </w:r>
+      <w:r>
+        <w:rPr>
+          <w:rFonts w:ascii="Calibri" w:eastAsiaTheme="minorEastAsia" w:hAnsi="Calibri" w:cs="Calibri" w:hint="cs"/>
+          <w:rtl/>
+          <w:lang w:val="en-US"/>
+        </w:rPr>
+        <w:t xml:space="preserve">, ומיושם מאז במגוון בעיות. </w:t>
+      </w:r>
+      <w:r>
+        <w:rPr>
+          <w:rFonts w:ascii="Calibri" w:eastAsiaTheme="minorEastAsia" w:hAnsi="Calibri" w:cs="Calibri" w:hint="cs"/>
+          <w:rtl/>
+          <w:lang w:val="en-US"/>
+        </w:rPr>
+        <w:t>תכנות פיזי, ממפה</w:t>
+      </w:r>
+      <w:r>
+        <w:rPr>
+          <w:rFonts w:ascii="Calibri" w:eastAsiaTheme="minorEastAsia" w:hAnsi="Calibri" w:cs="Calibri" w:hint="cs"/>
+          <w:rtl/>
+          <w:lang w:val="en-US"/>
+        </w:rPr>
+        <w:t xml:space="preserve"> סיווג כללי של מטרות, ומביע מילולית העדפות לפונקציית תועלת. הוא מספק דרכים לשלב העדפות ללא צורך לעדכן את המשקולות הקשורות להעדפות אלו.</w:t>
+      </w:r>
+      <w:r>
+        <w:rPr>
+          <w:rFonts w:ascii="Calibri" w:eastAsiaTheme="minorEastAsia" w:hAnsi="Calibri" w:cs="Calibri" w:hint="cs"/>
+          <w:rtl/>
+          <w:lang w:val="en-US"/>
+        </w:rPr>
+        <w:t xml:space="preserve"> במאמרו של </w:t>
+      </w:r>
+      <w:proofErr w:type="spellStart"/>
+      <w:r>
+        <w:rPr>
+          <w:rFonts w:ascii="Calibri" w:eastAsiaTheme="minorEastAsia" w:hAnsi="Calibri" w:cs="Calibri"/>
+          <w:lang w:val="en-US"/>
+        </w:rPr>
+        <w:t>Messac</w:t>
+      </w:r>
+      <w:proofErr w:type="spellEnd"/>
+      <w:r>
+        <w:rPr>
+          <w:rFonts w:ascii="Calibri" w:eastAsiaTheme="minorEastAsia" w:hAnsi="Calibri" w:cs="Calibri" w:hint="cs"/>
+          <w:rtl/>
+          <w:lang w:val="en-US"/>
+        </w:rPr>
+        <w:t xml:space="preserve"> מ1996, מסופק הסבר מלא לשיטה ובמאמרם של </w:t>
+      </w:r>
+      <w:r>
+        <w:rPr>
+          <w:rFonts w:ascii="Calibri" w:eastAsiaTheme="minorEastAsia" w:hAnsi="Calibri" w:cs="Calibri"/>
+          <w:lang w:val="en-US"/>
+        </w:rPr>
+        <w:t>Chen</w:t>
+      </w:r>
+      <w:r>
+        <w:rPr>
+          <w:rFonts w:ascii="Calibri" w:eastAsiaTheme="minorEastAsia" w:hAnsi="Calibri" w:cs="Calibri" w:hint="cs"/>
+          <w:rtl/>
+          <w:lang w:val="en-US"/>
+        </w:rPr>
+        <w:t xml:space="preserve"> ושותפיו משנת 2000, </w:t>
+      </w:r>
+      <w:r>
+        <w:rPr>
+          <w:rFonts w:ascii="Calibri" w:eastAsiaTheme="minorEastAsia" w:hAnsi="Calibri" w:cs="Calibri" w:hint="cs"/>
+          <w:rtl/>
+          <w:lang w:val="en-US"/>
+        </w:rPr>
+        <w:t xml:space="preserve">יש הדגמות והמחשות נוספות. </w:t>
+      </w:r>
+      <w:r>
+        <w:rPr>
+          <w:rFonts w:ascii="Calibri" w:eastAsiaTheme="minorEastAsia" w:hAnsi="Calibri" w:cs="Calibri" w:hint="cs"/>
+          <w:rtl/>
+          <w:lang w:val="en-US"/>
+        </w:rPr>
+        <w:t xml:space="preserve">פונקציות מטרה, אילוצים, ומטרות </w:t>
+      </w:r>
+      <w:r>
+        <w:rPr>
+          <w:rFonts w:ascii="Calibri" w:eastAsiaTheme="minorEastAsia" w:hAnsi="Calibri" w:cs="Calibri" w:hint="cs"/>
+          <w:rtl/>
+          <w:lang w:val="en-US"/>
+        </w:rPr>
+        <w:t>כולם מטופלים באופן זהה ושווה כמטריצות עיצוב.</w:t>
+      </w:r>
+      <w:r>
+        <w:rPr>
+          <w:rFonts w:ascii="Calibri" w:eastAsiaTheme="minorEastAsia" w:hAnsi="Calibri" w:cs="Calibri" w:hint="cs"/>
+          <w:rtl/>
+          <w:lang w:val="en-US"/>
+        </w:rPr>
+        <w:t xml:space="preserve"> באופן כללי, מקבל ההחלטות מעצב פונקציית תועלת יחידה שנקראת </w:t>
+      </w:r>
+      <w:r>
+        <w:rPr>
+          <w:rFonts w:ascii="Calibri" w:eastAsiaTheme="minorEastAsia" w:hAnsi="Calibri" w:cs="Calibri" w:hint="cs"/>
+          <w:b/>
+          <w:bCs/>
+          <w:rtl/>
+          <w:lang w:val="en-US"/>
+        </w:rPr>
+        <w:t>פונקציית מחלקה</w:t>
+      </w:r>
+      <w:r>
+        <w:rPr>
+          <w:rFonts w:ascii="Calibri" w:eastAsiaTheme="minorEastAsia" w:hAnsi="Calibri" w:cs="Calibri" w:hint="cs"/>
+          <w:rtl/>
+          <w:lang w:val="en-US"/>
+        </w:rPr>
+        <w:t xml:space="preserve">: </w:t>
+      </w:r>
+      <m:oMath>
+        <m:acc>
+          <m:accPr>
+            <m:chr m:val="̅"/>
+            <m:ctrlPr>
+              <w:rPr>
+                <w:rFonts w:ascii="Cambria Math" w:eastAsiaTheme="minorEastAsia" w:hAnsi="Cambria Math" w:cs="Calibri"/>
+                <w:i/>
+                <w:lang w:val="en-US"/>
+              </w:rPr>
+            </m:ctrlPr>
+          </m:accPr>
+          <m:e>
+            <m:sSub>
+              <m:sSubPr>
+                <m:ctrlPr>
+                  <w:rPr>
+                    <w:rFonts w:ascii="Cambria Math" w:eastAsiaTheme="minorEastAsia" w:hAnsi="Cambria Math" w:cs="Calibri"/>
+                    <w:i/>
+                    <w:lang w:val="en-US"/>
+                  </w:rPr>
+                </m:ctrlPr>
+              </m:sSubPr>
+              <m:e>
+                <m:r>
+                  <w:rPr>
+                    <w:rFonts w:ascii="Cambria Math" w:eastAsiaTheme="minorEastAsia" w:hAnsi="Cambria Math" w:cs="Calibri"/>
+                    <w:lang w:val="en-US"/>
+                  </w:rPr>
+                  <m:t>F</m:t>
+                </m:r>
+              </m:e>
+              <m:sub>
+                <m:r>
+                  <w:rPr>
+                    <w:rFonts w:ascii="Cambria Math" w:eastAsiaTheme="minorEastAsia" w:hAnsi="Cambria Math" w:cs="Calibri"/>
+                    <w:lang w:val="en-US"/>
+                  </w:rPr>
+                  <m:t>i</m:t>
+                </m:r>
+              </m:sub>
+            </m:sSub>
+          </m:e>
+        </m:acc>
+        <m:d>
+          <m:dPr>
+            <m:begChr m:val="["/>
+            <m:endChr m:val="]"/>
+            <m:ctrlPr>
+              <w:rPr>
+                <w:rFonts w:ascii="Cambria Math" w:eastAsiaTheme="minorEastAsia" w:hAnsi="Cambria Math" w:cs="Calibri"/>
+                <w:i/>
+                <w:lang w:val="en-US"/>
+              </w:rPr>
+            </m:ctrlPr>
+          </m:dPr>
+          <m:e>
+            <m:sSub>
+              <m:sSubPr>
+                <m:ctrlPr>
+                  <w:rPr>
+                    <w:rFonts w:ascii="Cambria Math" w:eastAsiaTheme="minorEastAsia" w:hAnsi="Cambria Math" w:cs="Calibri"/>
+                    <w:i/>
+                    <w:lang w:val="en-US"/>
+                  </w:rPr>
+                </m:ctrlPr>
+              </m:sSubPr>
+              <m:e>
+                <m:r>
+                  <w:rPr>
+                    <w:rFonts w:ascii="Cambria Math" w:eastAsiaTheme="minorEastAsia" w:hAnsi="Cambria Math" w:cs="Calibri"/>
+                    <w:lang w:val="en-US"/>
+                  </w:rPr>
+                  <m:t>F</m:t>
+                </m:r>
+              </m:e>
+              <m:sub>
+                <m:r>
+                  <w:rPr>
+                    <w:rFonts w:ascii="Cambria Math" w:eastAsiaTheme="minorEastAsia" w:hAnsi="Cambria Math" w:cs="Calibri"/>
+                    <w:lang w:val="en-US"/>
+                  </w:rPr>
+                  <m:t>i</m:t>
+                </m:r>
+              </m:sub>
+            </m:sSub>
+            <m:d>
+              <m:dPr>
+                <m:ctrlPr>
+                  <w:rPr>
+                    <w:rFonts w:ascii="Cambria Math" w:eastAsiaTheme="minorEastAsia" w:hAnsi="Cambria Math" w:cs="Calibri"/>
+                    <w:i/>
+                    <w:lang w:val="en-US"/>
+                  </w:rPr>
+                </m:ctrlPr>
+              </m:dPr>
+              <m:e>
+                <m:r>
+                  <w:rPr>
+                    <w:rFonts w:ascii="Cambria Math" w:eastAsiaTheme="minorEastAsia" w:hAnsi="Cambria Math" w:cs="Calibri"/>
+                    <w:lang w:val="en-US"/>
+                  </w:rPr>
+                  <m:t>x</m:t>
+                </m:r>
+              </m:e>
+            </m:d>
+          </m:e>
+        </m:d>
+      </m:oMath>
+      <w:r>
+        <w:rPr>
+          <w:rFonts w:ascii="Calibri" w:eastAsiaTheme="minorEastAsia" w:hAnsi="Calibri" w:cs="Calibri" w:hint="cs"/>
+          <w:rtl/>
+          <w:lang w:val="en-US"/>
+        </w:rPr>
+        <w:t>, לכל מטריצת עיצוב.</w:t>
+      </w:r>
+      <w:r>
+        <w:rPr>
+          <w:rFonts w:ascii="Calibri" w:eastAsiaTheme="minorEastAsia" w:hAnsi="Calibri" w:cs="Calibri" w:hint="cs"/>
+          <w:rtl/>
+          <w:lang w:val="en-US"/>
+        </w:rPr>
+        <w:t xml:space="preserve"> נקודתית, כל סוג של מטריצת עיצוב מזוהה תחילה עם סוג בודד של פונקציית תועלת המיוחדת על ידי צורה כללית כגון </w:t>
+      </w:r>
+      <w:proofErr w:type="spellStart"/>
+      <w:r>
+        <w:rPr>
+          <w:rFonts w:ascii="Calibri" w:eastAsiaTheme="minorEastAsia" w:hAnsi="Calibri" w:cs="Calibri" w:hint="cs"/>
+          <w:rtl/>
+          <w:lang w:val="en-US"/>
+        </w:rPr>
+        <w:t>פונקצייה</w:t>
+      </w:r>
+      <w:proofErr w:type="spellEnd"/>
+      <w:r>
+        <w:rPr>
+          <w:rFonts w:ascii="Calibri" w:eastAsiaTheme="minorEastAsia" w:hAnsi="Calibri" w:cs="Calibri" w:hint="cs"/>
+          <w:rtl/>
+          <w:lang w:val="en-US"/>
+        </w:rPr>
+        <w:t xml:space="preserve"> מונוטונית עולה, </w:t>
+      </w:r>
+      <w:proofErr w:type="spellStart"/>
+      <w:r>
+        <w:rPr>
+          <w:rFonts w:ascii="Calibri" w:eastAsiaTheme="minorEastAsia" w:hAnsi="Calibri" w:cs="Calibri" w:hint="cs"/>
+          <w:rtl/>
+          <w:lang w:val="en-US"/>
+        </w:rPr>
+        <w:t>פונקצייה</w:t>
+      </w:r>
+      <w:proofErr w:type="spellEnd"/>
+      <w:r>
+        <w:rPr>
+          <w:rFonts w:ascii="Calibri" w:eastAsiaTheme="minorEastAsia" w:hAnsi="Calibri" w:cs="Calibri" w:hint="cs"/>
+          <w:rtl/>
+          <w:lang w:val="en-US"/>
+        </w:rPr>
+        <w:t xml:space="preserve"> מונוטונית יורדת </w:t>
+      </w:r>
+      <w:proofErr w:type="spellStart"/>
+      <w:r>
+        <w:rPr>
+          <w:rFonts w:ascii="Calibri" w:eastAsiaTheme="minorEastAsia" w:hAnsi="Calibri" w:cs="Calibri" w:hint="cs"/>
+          <w:rtl/>
+          <w:lang w:val="en-US"/>
+        </w:rPr>
+        <w:t>וכו</w:t>
+      </w:r>
+      <w:proofErr w:type="spellEnd"/>
+      <w:r>
+        <w:rPr>
+          <w:rFonts w:ascii="Calibri" w:eastAsiaTheme="minorEastAsia" w:hAnsi="Calibri" w:cs="Calibri" w:hint="cs"/>
+          <w:rtl/>
+          <w:lang w:val="en-US"/>
+        </w:rPr>
+        <w:t>.</w:t>
+      </w:r>
+      <w:r>
+        <w:rPr>
+          <w:rFonts w:ascii="Calibri" w:eastAsiaTheme="minorEastAsia" w:hAnsi="Calibri" w:cs="Calibri" w:hint="cs"/>
+          <w:rtl/>
+          <w:lang w:val="en-US"/>
+        </w:rPr>
+        <w:t xml:space="preserve"> לאחר מכן, מקבל ההחלטות מסווג </w:t>
+      </w:r>
+      <w:r>
+        <w:rPr>
+          <w:rFonts w:ascii="Calibri" w:eastAsiaTheme="minorEastAsia" w:hAnsi="Calibri" w:cs="Calibri" w:hint="cs"/>
+          <w:rtl/>
+          <w:lang w:val="en-US"/>
+        </w:rPr>
+        <w:t xml:space="preserve">תחומים מספריים לכל </w:t>
+      </w:r>
+      <w:r>
+        <w:rPr>
+          <w:rFonts w:ascii="Calibri" w:eastAsiaTheme="minorEastAsia" w:hAnsi="Calibri" w:cs="Calibri" w:hint="cs"/>
+          <w:rtl/>
+          <w:lang w:val="en-US"/>
+        </w:rPr>
+        <w:t>מטריצה בהתאם להעדפותיו</w:t>
+      </w:r>
+      <w:r>
+        <w:rPr>
+          <w:rFonts w:ascii="Calibri" w:eastAsiaTheme="minorEastAsia" w:hAnsi="Calibri" w:cs="Calibri"/>
+          <w:lang w:val="en-US"/>
+        </w:rPr>
+        <w:t>;</w:t>
+      </w:r>
+      <w:r>
+        <w:rPr>
+          <w:rFonts w:ascii="Calibri" w:eastAsiaTheme="minorEastAsia" w:hAnsi="Calibri" w:cs="Calibri" w:hint="cs"/>
+          <w:rtl/>
+          <w:lang w:val="en-US"/>
+        </w:rPr>
+        <w:t xml:space="preserve"> רצוי, מוסכם, לא מתקבל על הדעת וכיוצא בזה.</w:t>
+      </w:r>
+      <w:r>
+        <w:rPr>
+          <w:rFonts w:ascii="Calibri" w:eastAsiaTheme="minorEastAsia" w:hAnsi="Calibri" w:cs="Calibri" w:hint="cs"/>
+          <w:rtl/>
+          <w:lang w:val="en-US"/>
+        </w:rPr>
+        <w:t xml:space="preserve"> אם עסקינן למשל בבעיית בניית תיק ההשקעות נרצה לסווג תוחלת רווח גבוהה כתחום רצוי, תוחלת רווח קטנה כתחום מוסכם ותוחלת רווח שצפויה להניב לנו הפסד כתחום</w:t>
+      </w:r>
+      <w:r>
+        <w:rPr>
+          <w:rFonts w:ascii="Calibri" w:eastAsiaTheme="minorEastAsia" w:hAnsi="Calibri" w:cs="Calibri" w:hint="cs"/>
+          <w:rtl/>
+          <w:lang w:val="en-US"/>
+        </w:rPr>
+        <w:t xml:space="preserve"> </w:t>
+      </w:r>
+      <w:r>
+        <w:rPr>
+          <w:rFonts w:ascii="Calibri" w:eastAsiaTheme="minorEastAsia" w:hAnsi="Calibri" w:cs="Calibri" w:hint="cs"/>
+          <w:rtl/>
+          <w:lang w:val="en-US"/>
+        </w:rPr>
+        <w:t>שאינו מתקבל על הדעת.</w:t>
+      </w:r>
+      <w:r>
+        <w:rPr>
+          <w:rFonts w:ascii="Calibri" w:eastAsiaTheme="minorEastAsia" w:hAnsi="Calibri" w:cs="Calibri" w:hint="cs"/>
+          <w:rtl/>
+          <w:lang w:val="en-US"/>
+        </w:rPr>
+        <w:t xml:space="preserve"> תחומים אלו, </w:t>
+      </w:r>
+      <w:r>
+        <w:rPr>
+          <w:rFonts w:ascii="Calibri" w:eastAsiaTheme="minorEastAsia" w:hAnsi="Calibri" w:cs="Calibri" w:hint="cs"/>
+          <w:rtl/>
+          <w:lang w:val="en-US"/>
+        </w:rPr>
+        <w:t>כוללים כאמור גבולות מספריים על ערכי המטריצות שנחשבים ונלקחים בחשבון כאילוצים נוספים.</w:t>
+      </w:r>
+      <w:r>
+        <w:rPr>
+          <w:rFonts w:ascii="Calibri" w:eastAsiaTheme="minorEastAsia" w:hAnsi="Calibri" w:cs="Calibri" w:hint="cs"/>
+          <w:rtl/>
+          <w:lang w:val="en-US"/>
+        </w:rPr>
+        <w:t xml:space="preserve"> תוך כדיי התקדמות התהליך, הגבולות שבין התחומים הנ״ל עשויים להתעדכן</w:t>
+      </w:r>
+      <w:r>
+        <w:rPr>
+          <w:rFonts w:ascii="Calibri" w:eastAsiaTheme="minorEastAsia" w:hAnsi="Calibri" w:cs="Calibri" w:hint="cs"/>
+          <w:rtl/>
+          <w:lang w:val="en-US"/>
+        </w:rPr>
+        <w:t xml:space="preserve"> בהתאם להתקדמות. </w:t>
+      </w:r>
+      <w:proofErr w:type="spellStart"/>
+      <w:r>
+        <w:rPr>
+          <w:rFonts w:ascii="Calibri" w:eastAsiaTheme="minorEastAsia" w:hAnsi="Calibri" w:cs="Calibri"/>
+          <w:lang w:val="en-US"/>
+        </w:rPr>
+        <w:t>Messac</w:t>
+      </w:r>
+      <w:proofErr w:type="spellEnd"/>
+      <w:r>
+        <w:rPr>
+          <w:rFonts w:ascii="Calibri" w:eastAsiaTheme="minorEastAsia" w:hAnsi="Calibri" w:cs="Calibri" w:hint="cs"/>
+          <w:rtl/>
+          <w:lang w:val="en-US"/>
+        </w:rPr>
+        <w:t xml:space="preserve"> (1996), דן בפרטים המתמטיים מאחורי </w:t>
+      </w:r>
+      <w:r>
+        <w:rPr>
+          <w:rFonts w:ascii="Calibri" w:eastAsiaTheme="minorEastAsia" w:hAnsi="Calibri" w:cs="Calibri" w:hint="cs"/>
+          <w:rtl/>
+          <w:lang w:val="en-US"/>
+        </w:rPr>
+        <w:t xml:space="preserve">העיצוב של </w:t>
+      </w:r>
+      <w:r>
+        <w:rPr>
+          <w:rFonts w:ascii="Calibri" w:eastAsiaTheme="minorEastAsia" w:hAnsi="Calibri" w:cs="Calibri" w:hint="cs"/>
+          <w:b/>
+          <w:bCs/>
+          <w:rtl/>
+          <w:lang w:val="en-US"/>
+        </w:rPr>
+        <w:t>פונקציות המחלקה</w:t>
+      </w:r>
+      <w:r>
+        <w:rPr>
+          <w:rFonts w:ascii="Calibri" w:eastAsiaTheme="minorEastAsia" w:hAnsi="Calibri" w:cs="Calibri" w:hint="cs"/>
+          <w:rtl/>
+          <w:lang w:val="en-US"/>
+        </w:rPr>
+        <w:t>.</w:t>
+      </w:r>
+      <w:r>
+        <w:rPr>
+          <w:rFonts w:ascii="Calibri" w:eastAsiaTheme="minorEastAsia" w:hAnsi="Calibri" w:cs="Calibri" w:hint="cs"/>
+          <w:rtl/>
+          <w:lang w:val="en-US"/>
+        </w:rPr>
+        <w:t xml:space="preserve"> בשל האופן שבו פונקציות המחלקה נבנות, </w:t>
+      </w:r>
+      <w:r>
+        <w:rPr>
+          <w:rFonts w:ascii="Calibri" w:eastAsiaTheme="minorEastAsia" w:hAnsi="Calibri" w:cs="Calibri" w:hint="cs"/>
+          <w:b/>
+          <w:bCs/>
+          <w:rtl/>
+          <w:lang w:val="en-US"/>
+        </w:rPr>
+        <w:t>תכנות פיזי</w:t>
+      </w:r>
+      <w:r>
+        <w:rPr>
+          <w:rFonts w:ascii="Calibri" w:eastAsiaTheme="minorEastAsia" w:hAnsi="Calibri" w:cs="Calibri" w:hint="cs"/>
+          <w:rtl/>
+          <w:lang w:val="en-US"/>
+        </w:rPr>
+        <w:t xml:space="preserve"> מסוגל לבצע אופטימיזציה לפונקציות המטרה עם הפרשי הגדלה ניכרים באופן יעיל.</w:t>
+      </w:r>
+      <w:r>
+        <w:rPr>
+          <w:rFonts w:ascii="Calibri" w:eastAsiaTheme="minorEastAsia" w:hAnsi="Calibri" w:cs="Calibri" w:hint="cs"/>
+          <w:rtl/>
+          <w:lang w:val="en-US"/>
+        </w:rPr>
+        <w:t xml:space="preserve"> ניתן להסתכל על הדרישה לסווג מספרית </w:t>
+      </w:r>
+      <w:r>
+        <w:rPr>
+          <w:rFonts w:ascii="Calibri" w:eastAsiaTheme="minorEastAsia" w:hAnsi="Calibri" w:cs="Calibri" w:hint="cs"/>
+          <w:rtl/>
+          <w:lang w:val="en-US"/>
+        </w:rPr>
+        <w:t xml:space="preserve">ערכים  לכל מטריצה בשני אופנים: מחד גיסא, דרישה זו מרמזת </w:t>
+      </w:r>
+      <w:r>
+        <w:rPr>
+          <w:rFonts w:ascii="Calibri" w:eastAsiaTheme="minorEastAsia" w:hAnsi="Calibri" w:cs="Calibri" w:hint="cs"/>
+          <w:b/>
+          <w:bCs/>
+          <w:rtl/>
+          <w:lang w:val="en-US"/>
+        </w:rPr>
+        <w:t>שתכנות פיזי</w:t>
+      </w:r>
+      <w:r>
+        <w:rPr>
+          <w:rFonts w:ascii="Calibri" w:eastAsiaTheme="minorEastAsia" w:hAnsi="Calibri" w:cs="Calibri" w:hint="cs"/>
+          <w:rtl/>
+          <w:lang w:val="en-US"/>
+        </w:rPr>
+        <w:t xml:space="preserve"> מצריך הכרות מעמיקה עם כל מטרה ואילוץ. מאידך גיסא, ובאור חיובי יותר, דרישה זו מצהירה על יתרונות השיטה ועל כך שהיא מאפשרת ניצול יעיל של מידע </w:t>
+      </w:r>
+      <w:r>
+        <w:rPr>
+          <w:rFonts w:ascii="Calibri" w:eastAsiaTheme="minorEastAsia" w:hAnsi="Calibri" w:cs="Calibri" w:hint="cs"/>
+          <w:rtl/>
+          <w:lang w:val="en-US"/>
+        </w:rPr>
+        <w:t>זמין</w:t>
+      </w:r>
+      <w:r>
+        <w:rPr>
+          <w:rFonts w:ascii="Calibri" w:eastAsiaTheme="minorEastAsia" w:hAnsi="Calibri" w:cs="Calibri" w:hint="cs"/>
+          <w:rtl/>
+          <w:lang w:val="en-US"/>
+        </w:rPr>
+        <w:t>.</w:t>
+      </w:r>
+      <w:r>
+        <w:rPr>
+          <w:rFonts w:ascii="Calibri" w:eastAsiaTheme="minorEastAsia" w:hAnsi="Calibri" w:cs="Calibri" w:hint="cs"/>
+          <w:rtl/>
+          <w:lang w:val="en-US"/>
+        </w:rPr>
+        <w:t xml:space="preserve"> </w:t>
+      </w:r>
+      <w:r>
+        <w:rPr>
+          <w:rFonts w:ascii="Calibri" w:eastAsiaTheme="minorEastAsia" w:hAnsi="Calibri" w:cs="Calibri" w:hint="cs"/>
+          <w:rtl/>
+          <w:lang w:val="en-US"/>
+        </w:rPr>
+        <w:t xml:space="preserve">פונקציות התועלת העצמאיות </w:t>
+      </w:r>
+      <w:r>
+        <w:rPr>
+          <w:rFonts w:ascii="Calibri" w:eastAsiaTheme="minorEastAsia" w:hAnsi="Calibri" w:cs="Calibri" w:hint="cs"/>
+          <w:rtl/>
+          <w:lang w:val="en-US"/>
+        </w:rPr>
+        <w:t>כטרנספורמציות נטולות ממד, חד מודליות, ממוזגות לפונקציית תועלת אחת כדלקמן:</w:t>
+      </w:r>
+    </w:p>
+    <w:p>
+      <w:pPr>
+        <w:bidi/>
+        <w:jc w:val="center"/>
+        <w:rPr>
+          <w:rFonts w:ascii="Calibri" w:eastAsiaTheme="minorEastAsia" w:hAnsi="Calibri" w:cs="Calibri" w:hint="cs"/>
+          <w:rtl/>
+          <w:lang w:val="en-US"/>
+        </w:rPr>
+      </w:pPr>
+      <m:oMathPara>
+        <m:oMath>
+          <m:d>
+            <m:dPr>
+              <m:ctrlPr>
+                <w:rPr>
+                  <w:rFonts w:ascii="Cambria Math" w:eastAsiaTheme="minorEastAsia" w:hAnsi="Cambria Math" w:cs="Calibri"/>
+                  <w:i/>
+                  <w:lang w:val="en-US"/>
+                </w:rPr>
+              </m:ctrlPr>
+            </m:dPr>
+            <m:e>
+              <m:r>
+                <w:rPr>
+                  <w:rFonts w:ascii="Cambria Math" w:eastAsiaTheme="minorEastAsia" w:hAnsi="Cambria Math" w:cs="Calibri"/>
+                  <w:lang w:val="en-US"/>
+                </w:rPr>
+                <m:t>10</m:t>
+              </m:r>
+            </m:e>
+          </m:d>
+          <m:sSub>
+            <m:sSubPr>
+              <m:ctrlPr>
+                <w:rPr>
+                  <w:rFonts w:ascii="Cambria Math" w:eastAsiaTheme="minorEastAsia" w:hAnsi="Cambria Math" w:cs="Calibri"/>
+                  <w:i/>
+                  <w:lang w:val="en-US"/>
+                </w:rPr>
+              </m:ctrlPr>
+            </m:sSubPr>
+            <m:e>
+              <m:r>
+                <w:rPr>
+                  <w:rFonts w:ascii="Cambria Math" w:eastAsiaTheme="minorEastAsia" w:hAnsi="Cambria Math" w:cs="Calibri"/>
+                  <w:lang w:val="en-US"/>
+                </w:rPr>
+                <m:t>F</m:t>
+              </m:r>
+            </m:e>
+            <m:sub>
+              <m:r>
+                <w:rPr>
+                  <w:rFonts w:ascii="Cambria Math" w:eastAsiaTheme="minorEastAsia" w:hAnsi="Cambria Math" w:cs="Calibri"/>
+                  <w:lang w:val="en-US"/>
+                </w:rPr>
+                <m:t>a</m:t>
+              </m:r>
+            </m:sub>
+          </m:sSub>
+          <m:d>
+            <m:dPr>
+              <m:ctrlPr>
+                <w:rPr>
+                  <w:rFonts w:ascii="Cambria Math" w:eastAsiaTheme="minorEastAsia" w:hAnsi="Cambria Math" w:cs="Calibri"/>
+                  <w:i/>
+                  <w:lang w:val="en-US"/>
+                </w:rPr>
+              </m:ctrlPr>
+            </m:dPr>
+            <m:e>
+              <m:r>
+                <w:rPr>
+                  <w:rFonts w:ascii="Cambria Math" w:eastAsiaTheme="minorEastAsia" w:hAnsi="Cambria Math" w:cs="Calibri"/>
+                  <w:lang w:val="en-US"/>
+                </w:rPr>
+                <m:t>x</m:t>
+              </m:r>
+            </m:e>
+          </m:d>
+          <m:r>
+            <w:rPr>
+              <w:rFonts w:ascii="Cambria Math" w:eastAsiaTheme="minorEastAsia" w:hAnsi="Cambria Math" w:cs="Calibri"/>
+              <w:lang w:val="en-US"/>
+            </w:rPr>
+            <m:t>=Log</m:t>
+          </m:r>
+          <m:d>
+            <m:dPr>
+              <m:begChr m:val="{"/>
+              <m:endChr m:val="}"/>
+              <m:ctrlPr>
+                <w:rPr>
+                  <w:rFonts w:ascii="Cambria Math" w:eastAsiaTheme="minorEastAsia" w:hAnsi="Cambria Math" w:cs="Calibri"/>
+                  <w:i/>
+                  <w:lang w:val="en-US"/>
+                </w:rPr>
+              </m:ctrlPr>
+            </m:dPr>
+            <m:e>
+              <m:f>
+                <m:fPr>
+                  <m:ctrlPr>
+                    <w:rPr>
+                      <w:rFonts w:ascii="Cambria Math" w:eastAsiaTheme="minorEastAsia" w:hAnsi="Cambria Math" w:cs="Calibri"/>
+                      <w:i/>
+                      <w:lang w:val="en-US"/>
+                    </w:rPr>
+                  </m:ctrlPr>
+                </m:fPr>
+                <m:num>
+                  <m:r>
+                    <w:rPr>
+                      <w:rFonts w:ascii="Cambria Math" w:eastAsiaTheme="minorEastAsia" w:hAnsi="Cambria Math" w:cs="Calibri"/>
+                      <w:lang w:val="en-US"/>
+                    </w:rPr>
+                    <m:t>1</m:t>
+                  </m:r>
+                </m:num>
+                <m:den>
+                  <m:r>
+                    <w:rPr>
+                      <w:rFonts w:ascii="Cambria Math" w:eastAsiaTheme="minorEastAsia" w:hAnsi="Cambria Math" w:cs="Calibri"/>
+                      <w:lang w:val="en-US"/>
+                    </w:rPr>
+                    <m:t>dm</m:t>
+                  </m:r>
+                </m:den>
+              </m:f>
+              <m:sSubSup>
+                <m:sSubSupPr>
+                  <m:ctrlPr>
+                    <w:rPr>
+                      <w:rFonts w:ascii="Cambria Math" w:eastAsiaTheme="minorEastAsia" w:hAnsi="Cambria Math" w:cs="Calibri"/>
+                      <w:i/>
+                      <w:lang w:val="en-US"/>
+                    </w:rPr>
+                  </m:ctrlPr>
+                </m:sSubSupPr>
+                <m:e>
+                  <m:r>
+                    <m:rPr>
+                      <m:sty m:val="p"/>
+                    </m:rPr>
+                    <w:rPr>
+                      <w:rFonts w:ascii="Cambria Math" w:eastAsiaTheme="minorEastAsia" w:hAnsi="Cambria Math" w:cs="Calibri"/>
+                      <w:lang w:val="en-US"/>
+                    </w:rPr>
+                    <m:t>Σ</m:t>
+                  </m:r>
+                  <m:ctrlPr>
+                    <w:rPr>
+                      <w:rFonts w:ascii="Cambria Math" w:eastAsiaTheme="minorEastAsia" w:hAnsi="Cambria Math" w:cs="Calibri"/>
+                      <w:lang w:val="en-US"/>
+                    </w:rPr>
+                  </m:ctrlPr>
+                </m:e>
+                <m:sub>
+                  <m:r>
+                    <w:rPr>
+                      <w:rFonts w:ascii="Cambria Math" w:eastAsiaTheme="minorEastAsia" w:hAnsi="Cambria Math" w:cs="Calibri"/>
+                      <w:lang w:val="en-US"/>
+                    </w:rPr>
+                    <m:t>i=1</m:t>
+                  </m:r>
+                </m:sub>
+                <m:sup>
+                  <m:r>
+                    <w:rPr>
+                      <w:rFonts w:ascii="Cambria Math" w:eastAsiaTheme="minorEastAsia" w:hAnsi="Cambria Math" w:cs="Calibri"/>
+                      <w:lang w:val="en-US"/>
+                    </w:rPr>
+                    <m:t>dm</m:t>
+                  </m:r>
+                </m:sup>
+              </m:sSubSup>
+              <m:acc>
+                <m:accPr>
+                  <m:chr m:val="̅"/>
+                  <m:ctrlPr>
+                    <w:rPr>
+                      <w:rFonts w:ascii="Cambria Math" w:eastAsiaTheme="minorEastAsia" w:hAnsi="Cambria Math" w:cs="Calibri"/>
+                      <w:i/>
+                      <w:lang w:val="en-US"/>
+                    </w:rPr>
+                  </m:ctrlPr>
+                </m:accPr>
+                <m:e>
+                  <m:sSub>
+                    <m:sSubPr>
+                      <m:ctrlPr>
+                        <w:rPr>
+                          <w:rFonts w:ascii="Cambria Math" w:eastAsiaTheme="minorEastAsia" w:hAnsi="Cambria Math" w:cs="Calibri"/>
+                          <w:i/>
+                          <w:lang w:val="en-US"/>
+                        </w:rPr>
+                      </m:ctrlPr>
+                    </m:sSubPr>
+                    <m:e>
+                      <m:r>
+                        <w:rPr>
+                          <w:rFonts w:ascii="Cambria Math" w:eastAsiaTheme="minorEastAsia" w:hAnsi="Cambria Math" w:cs="Calibri"/>
+                          <w:lang w:val="en-US"/>
+                        </w:rPr>
+                        <m:t>F</m:t>
+                      </m:r>
+                    </m:e>
+                    <m:sub>
+                      <m:r>
+                        <w:rPr>
+                          <w:rFonts w:ascii="Cambria Math" w:eastAsiaTheme="minorEastAsia" w:hAnsi="Cambria Math" w:cs="Calibri"/>
+                          <w:lang w:val="en-US"/>
+                        </w:rPr>
+                        <m:t>i</m:t>
+                      </m:r>
+                    </m:sub>
+                  </m:sSub>
+                </m:e>
+              </m:acc>
+              <m:d>
+                <m:dPr>
+                  <m:begChr m:val="["/>
+                  <m:endChr m:val="]"/>
+                  <m:ctrlPr>
+                    <w:rPr>
+                      <w:rFonts w:ascii="Cambria Math" w:eastAsiaTheme="minorEastAsia" w:hAnsi="Cambria Math" w:cs="Calibri"/>
+                      <w:i/>
+                      <w:lang w:val="en-US"/>
+                    </w:rPr>
+                  </m:ctrlPr>
+                </m:dPr>
+                <m:e>
+                  <m:sSub>
+                    <m:sSubPr>
+                      <m:ctrlPr>
+                        <w:rPr>
+                          <w:rFonts w:ascii="Cambria Math" w:eastAsiaTheme="minorEastAsia" w:hAnsi="Cambria Math" w:cs="Calibri"/>
+                          <w:i/>
+                          <w:lang w:val="en-US"/>
+                        </w:rPr>
+                      </m:ctrlPr>
+                    </m:sSubPr>
+                    <m:e>
+                      <m:r>
+                        <w:rPr>
+                          <w:rFonts w:ascii="Cambria Math" w:eastAsiaTheme="minorEastAsia" w:hAnsi="Cambria Math" w:cs="Calibri"/>
+                          <w:lang w:val="en-US"/>
+                        </w:rPr>
+                        <m:t>F</m:t>
+                      </m:r>
+                    </m:e>
+                    <m:sub>
+                      <m:r>
+                        <w:rPr>
+                          <w:rFonts w:ascii="Cambria Math" w:eastAsiaTheme="minorEastAsia" w:hAnsi="Cambria Math" w:cs="Calibri"/>
+                          <w:lang w:val="en-US"/>
+                        </w:rPr>
+                        <m:t>i</m:t>
+                      </m:r>
+                    </m:sub>
+                  </m:sSub>
+                  <m:d>
+                    <m:dPr>
+                      <m:ctrlPr>
+                        <w:rPr>
+                          <w:rFonts w:ascii="Cambria Math" w:eastAsiaTheme="minorEastAsia" w:hAnsi="Cambria Math" w:cs="Calibri"/>
+                          <w:i/>
+                          <w:lang w:val="en-US"/>
+                        </w:rPr>
+                      </m:ctrlPr>
+                    </m:dPr>
+                    <m:e>
+                      <m:r>
+                        <w:rPr>
+                          <w:rFonts w:ascii="Cambria Math" w:eastAsiaTheme="minorEastAsia" w:hAnsi="Cambria Math" w:cs="Calibri"/>
+                          <w:lang w:val="en-US"/>
+                        </w:rPr>
+                        <m:t>x</m:t>
+                      </m:r>
+                    </m:e>
+                  </m:d>
+                </m:e>
+              </m:d>
+            </m:e>
+          </m:d>
+        </m:oMath>
+      </m:oMathPara>
+    </w:p>
+    <w:p>
+      <w:pPr>
+        <w:bidi/>
+        <w:jc w:val="both"/>
+        <w:rPr>
+          <w:rFonts w:ascii="Calibri" w:eastAsiaTheme="minorEastAsia" w:hAnsi="Calibri" w:cs="Calibri"/>
+          <w:rtl/>
+          <w:lang w:val="en-US"/>
+        </w:rPr>
+      </w:pPr>
+      <w:r>
+        <w:rPr>
+          <w:rFonts w:ascii="Calibri" w:eastAsiaTheme="minorEastAsia" w:hAnsi="Calibri" w:cs="Calibri" w:hint="cs"/>
+          <w:rtl/>
+          <w:lang w:val="en-US"/>
+        </w:rPr>
+        <w:t xml:space="preserve">כאשר </w:t>
+      </w:r>
+      <w:r>
+        <w:rPr>
+          <w:rFonts w:ascii="Calibri" w:eastAsiaTheme="minorEastAsia" w:hAnsi="Calibri" w:cs="Calibri"/>
+          <w:lang w:val="en-US"/>
+        </w:rPr>
+        <w:t>dm</w:t>
+      </w:r>
+      <w:r>
+        <w:rPr>
+          <w:rFonts w:ascii="Calibri" w:eastAsiaTheme="minorEastAsia" w:hAnsi="Calibri" w:cs="Calibri" w:hint="cs"/>
+          <w:rtl/>
+          <w:lang w:val="en-US"/>
+        </w:rPr>
+        <w:t xml:space="preserve"> מייצג את מספר מטריצות העיצוב שנלקחות בחשבון.</w:t>
+      </w:r>
+      <w:r>
+        <w:rPr>
+          <w:rFonts w:ascii="Calibri" w:eastAsiaTheme="minorEastAsia" w:hAnsi="Calibri" w:cs="Calibri" w:hint="cs"/>
+          <w:rtl/>
+          <w:lang w:val="en-US"/>
+        </w:rPr>
+        <w:t xml:space="preserve"> </w:t>
+      </w:r>
+      <w:proofErr w:type="spellStart"/>
+      <w:r>
+        <w:rPr>
+          <w:rFonts w:ascii="Calibri" w:eastAsiaTheme="minorEastAsia" w:hAnsi="Calibri" w:cs="Calibri"/>
+          <w:lang w:val="en-US"/>
+        </w:rPr>
+        <w:t>Messac</w:t>
+      </w:r>
+      <w:proofErr w:type="spellEnd"/>
+      <w:r>
+        <w:rPr>
+          <w:rFonts w:ascii="Calibri" w:eastAsiaTheme="minorEastAsia" w:hAnsi="Calibri" w:cs="Calibri" w:hint="cs"/>
+          <w:rtl/>
+          <w:lang w:val="en-US"/>
+        </w:rPr>
+        <w:t xml:space="preserve"> ושותפיו (2001), הוכיחו </w:t>
+      </w:r>
+      <w:r>
+        <w:rPr>
+          <w:rFonts w:ascii="Calibri" w:eastAsiaTheme="minorEastAsia" w:hAnsi="Calibri" w:cs="Calibri" w:hint="cs"/>
+          <w:b/>
+          <w:bCs/>
+          <w:rtl/>
+          <w:lang w:val="en-US"/>
+        </w:rPr>
+        <w:t>שתכנות פיזי</w:t>
+      </w:r>
+      <w:r>
+        <w:rPr>
+          <w:rFonts w:ascii="Calibri" w:eastAsiaTheme="minorEastAsia" w:hAnsi="Calibri" w:cs="Calibri" w:hint="cs"/>
+          <w:rtl/>
+          <w:lang w:val="en-US"/>
+        </w:rPr>
+        <w:t xml:space="preserve"> מספק תנאי מספיק לאופטימליות פאראטית.</w:t>
+      </w:r>
+      <w:r>
+        <w:rPr>
+          <w:rFonts w:ascii="Calibri" w:eastAsiaTheme="minorEastAsia" w:hAnsi="Calibri" w:cs="Calibri" w:hint="cs"/>
+          <w:rtl/>
+          <w:lang w:val="en-US"/>
+        </w:rPr>
+        <w:t xml:space="preserve"> שנה לאחר מכן, </w:t>
+      </w:r>
+      <w:proofErr w:type="spellStart"/>
+      <w:r>
+        <w:rPr>
+          <w:rFonts w:ascii="Calibri" w:eastAsiaTheme="minorEastAsia" w:hAnsi="Calibri" w:cs="Calibri"/>
+          <w:lang w:val="en-US"/>
+        </w:rPr>
+        <w:t>Messac</w:t>
+      </w:r>
+      <w:proofErr w:type="spellEnd"/>
+      <w:r>
+        <w:rPr>
+          <w:rFonts w:ascii="Calibri" w:eastAsiaTheme="minorEastAsia" w:hAnsi="Calibri" w:cs="Calibri"/>
+          <w:lang w:val="en-US"/>
+        </w:rPr>
+        <w:t xml:space="preserve"> and Mattson</w:t>
+      </w:r>
+      <w:r>
+        <w:rPr>
+          <w:rFonts w:ascii="Calibri" w:eastAsiaTheme="minorEastAsia" w:hAnsi="Calibri" w:cs="Calibri" w:hint="cs"/>
+          <w:rtl/>
+          <w:lang w:val="en-US"/>
+        </w:rPr>
+        <w:t xml:space="preserve">, </w:t>
+      </w:r>
+      <w:r>
+        <w:rPr>
+          <w:rFonts w:ascii="Calibri" w:eastAsiaTheme="minorEastAsia" w:hAnsi="Calibri" w:cs="Calibri" w:hint="cs"/>
+          <w:rtl/>
+          <w:lang w:val="en-US"/>
+        </w:rPr>
+        <w:t xml:space="preserve">מדגימים כיצד </w:t>
+      </w:r>
+      <w:r>
+        <w:rPr>
+          <w:rFonts w:ascii="Calibri" w:eastAsiaTheme="minorEastAsia" w:hAnsi="Calibri" w:cs="Calibri" w:hint="cs"/>
+          <w:b/>
+          <w:bCs/>
+          <w:rtl/>
+          <w:lang w:val="en-US"/>
+        </w:rPr>
+        <w:t>תכנות פיזי</w:t>
+      </w:r>
+      <w:r>
+        <w:rPr>
+          <w:rFonts w:ascii="Calibri" w:eastAsiaTheme="minorEastAsia" w:hAnsi="Calibri" w:cs="Calibri" w:hint="cs"/>
+          <w:rtl/>
+          <w:lang w:val="en-US"/>
+        </w:rPr>
+        <w:t xml:space="preserve"> ניתן לשימוש כתנאי הכרחי לאופטימליות פאראטית.</w:t>
+      </w:r>
+      <w:r>
+        <w:rPr>
+          <w:rFonts w:ascii="Calibri" w:eastAsiaTheme="minorEastAsia" w:hAnsi="Calibri" w:cs="Calibri" w:hint="cs"/>
+          <w:rtl/>
+          <w:lang w:val="en-US"/>
+        </w:rPr>
+        <w:t xml:space="preserve"> על ידי סיפוק כל הנקודות </w:t>
+      </w:r>
+      <w:proofErr w:type="spellStart"/>
+      <w:r>
+        <w:rPr>
+          <w:rFonts w:ascii="Calibri" w:eastAsiaTheme="minorEastAsia" w:hAnsi="Calibri" w:cs="Calibri" w:hint="cs"/>
+          <w:rtl/>
+          <w:lang w:val="en-US"/>
+        </w:rPr>
+        <w:t>הפראטיות</w:t>
+      </w:r>
+      <w:proofErr w:type="spellEnd"/>
+      <w:r>
+        <w:rPr>
+          <w:rFonts w:ascii="Calibri" w:eastAsiaTheme="minorEastAsia" w:hAnsi="Calibri" w:cs="Calibri" w:hint="cs"/>
+          <w:rtl/>
+          <w:lang w:val="en-US"/>
+        </w:rPr>
+        <w:t xml:space="preserve"> אופטימליות.</w:t>
+      </w:r>
+      <w:r>
+        <w:rPr>
+          <w:rFonts w:ascii="Calibri" w:eastAsiaTheme="minorEastAsia" w:hAnsi="Calibri" w:cs="Calibri" w:hint="cs"/>
+          <w:rtl/>
+          <w:lang w:val="en-US"/>
+        </w:rPr>
+        <w:t xml:space="preserve"> שיטה זו למעשה טובה יותר </w:t>
+      </w:r>
+      <w:r>
+        <w:rPr>
+          <w:rFonts w:ascii="Calibri" w:eastAsiaTheme="minorEastAsia" w:hAnsi="Calibri" w:cs="Calibri" w:hint="cs"/>
+          <w:b/>
+          <w:bCs/>
+          <w:rtl/>
+          <w:lang w:val="en-US"/>
+        </w:rPr>
+        <w:t>משיטת הסכום הממושקל</w:t>
+      </w:r>
+      <w:r>
+        <w:rPr>
+          <w:rFonts w:ascii="Calibri" w:eastAsiaTheme="minorEastAsia" w:hAnsi="Calibri" w:cs="Calibri" w:hint="cs"/>
+          <w:rtl/>
+          <w:lang w:val="en-US"/>
+        </w:rPr>
+        <w:t xml:space="preserve"> ביכולתה לייצג קבוצות אופטימליות פאראטית בפיזור אחיד של נקודות (</w:t>
+      </w:r>
+      <w:r>
+        <w:rPr>
+          <w:rFonts w:ascii="Calibri" w:eastAsiaTheme="minorEastAsia" w:hAnsi="Calibri" w:cs="Calibri"/>
+          <w:lang w:val="en-US"/>
+        </w:rPr>
+        <w:t>Chen</w:t>
+      </w:r>
+      <w:r>
+        <w:rPr>
+          <w:rFonts w:ascii="Calibri" w:eastAsiaTheme="minorEastAsia" w:hAnsi="Calibri" w:cs="Calibri" w:hint="cs"/>
+          <w:rtl/>
+          <w:lang w:val="en-US"/>
+        </w:rPr>
+        <w:t xml:space="preserve"> </w:t>
+      </w:r>
+      <w:proofErr w:type="spellStart"/>
+      <w:r>
+        <w:rPr>
+          <w:rFonts w:ascii="Calibri" w:eastAsiaTheme="minorEastAsia" w:hAnsi="Calibri" w:cs="Calibri" w:hint="cs"/>
+          <w:rtl/>
+          <w:lang w:val="en-US"/>
+        </w:rPr>
+        <w:t>ושתפיו</w:t>
+      </w:r>
+      <w:proofErr w:type="spellEnd"/>
+      <w:r>
+        <w:rPr>
+          <w:rFonts w:ascii="Calibri" w:eastAsiaTheme="minorEastAsia" w:hAnsi="Calibri" w:cs="Calibri" w:hint="cs"/>
+          <w:rtl/>
+          <w:lang w:val="en-US"/>
+        </w:rPr>
+        <w:t xml:space="preserve"> (2000), </w:t>
+      </w:r>
+      <w:proofErr w:type="spellStart"/>
+      <w:r>
+        <w:rPr>
+          <w:rFonts w:ascii="Calibri" w:eastAsiaTheme="minorEastAsia" w:hAnsi="Calibri" w:cs="Calibri"/>
+          <w:lang w:val="en-US"/>
+        </w:rPr>
+        <w:t>Messac</w:t>
+      </w:r>
+      <w:proofErr w:type="spellEnd"/>
+      <w:r>
+        <w:rPr>
+          <w:rFonts w:ascii="Calibri" w:eastAsiaTheme="minorEastAsia" w:hAnsi="Calibri" w:cs="Calibri" w:hint="cs"/>
+          <w:rtl/>
+          <w:lang w:val="en-US"/>
+        </w:rPr>
+        <w:t xml:space="preserve"> (2000), </w:t>
+      </w:r>
+      <w:proofErr w:type="spellStart"/>
+      <w:r>
+        <w:rPr>
+          <w:rFonts w:ascii="Calibri" w:eastAsiaTheme="minorEastAsia" w:hAnsi="Calibri" w:cs="Calibri"/>
+          <w:lang w:val="en-US"/>
+        </w:rPr>
+        <w:t>Messac</w:t>
+      </w:r>
+      <w:proofErr w:type="spellEnd"/>
+      <w:r>
+        <w:rPr>
+          <w:rFonts w:ascii="Calibri" w:eastAsiaTheme="minorEastAsia" w:hAnsi="Calibri" w:cs="Calibri" w:hint="cs"/>
+          <w:rtl/>
+          <w:lang w:val="en-US"/>
+        </w:rPr>
+        <w:t xml:space="preserve"> ושותפיו (2001)).</w:t>
+      </w:r>
+    </w:p>
+    <w:p>
+      <w:pPr>
+        <w:bidi/>
+        <w:jc w:val="both"/>
+        <w:rPr>
+          <w:rFonts w:ascii="Calibri" w:eastAsiaTheme="minorEastAsia" w:hAnsi="Calibri" w:cs="Calibri"/>
+          <w:rtl/>
+          <w:lang w:val="en-US"/>
+        </w:rPr>
+      </w:pPr>
+    </w:p>
+    <w:p>
+      <w:pPr>
+        <w:bidi/>
+        <w:jc w:val="both"/>
+        <w:rPr>
+          <w:rFonts w:ascii="Calibri" w:eastAsiaTheme="minorEastAsia" w:hAnsi="Calibri" w:cs="Calibri"/>
+          <w:b/>
+          <w:bCs/>
+          <w:rtl/>
+          <w:lang w:val="en-US"/>
+        </w:rPr>
+      </w:pPr>
+      <w:r>
+        <w:rPr>
+          <w:rFonts w:ascii="Calibri" w:eastAsiaTheme="minorEastAsia" w:hAnsi="Calibri" w:cs="Calibri" w:hint="cs"/>
+          <w:b/>
+          <w:bCs/>
+          <w:rtl/>
+          <w:lang w:val="en-US"/>
+        </w:rPr>
+        <w:t>דיון:</w:t>
+      </w:r>
+    </w:p>
+    <w:p>
+      <w:pPr>
+        <w:bidi/>
+        <w:jc w:val="both"/>
+        <w:rPr>
+          <w:rFonts w:ascii="Calibri" w:eastAsiaTheme="minorEastAsia" w:hAnsi="Calibri" w:cs="Calibri"/>
+          <w:rtl/>
+          <w:lang w:val="en-US"/>
+        </w:rPr>
+      </w:pPr>
+      <w:r>
+        <w:rPr>
+          <w:rFonts w:ascii="Calibri" w:eastAsiaTheme="minorEastAsia" w:hAnsi="Calibri" w:cs="Calibri" w:hint="cs"/>
+          <w:rtl/>
+          <w:lang w:val="en-US"/>
+        </w:rPr>
+        <w:t xml:space="preserve">מאמרם של </w:t>
+      </w:r>
+      <w:r>
+        <w:rPr>
+          <w:rFonts w:ascii="Calibri" w:eastAsiaTheme="minorEastAsia" w:hAnsi="Calibri" w:cs="Calibri"/>
+          <w:lang w:val="en-US"/>
+        </w:rPr>
+        <w:t xml:space="preserve">R.T </w:t>
+      </w:r>
+      <w:proofErr w:type="spellStart"/>
+      <w:r>
+        <w:rPr>
+          <w:rFonts w:ascii="Calibri" w:eastAsiaTheme="minorEastAsia" w:hAnsi="Calibri" w:cs="Calibri"/>
+          <w:lang w:val="en-US"/>
+        </w:rPr>
+        <w:t>Marler</w:t>
+      </w:r>
+      <w:proofErr w:type="spellEnd"/>
+      <w:r>
+        <w:rPr>
+          <w:rFonts w:ascii="Calibri" w:eastAsiaTheme="minorEastAsia" w:hAnsi="Calibri" w:cs="Calibri" w:hint="cs"/>
+          <w:rtl/>
+          <w:lang w:val="en-US"/>
+        </w:rPr>
+        <w:t xml:space="preserve">, </w:t>
+      </w:r>
+      <w:r>
+        <w:rPr>
+          <w:rFonts w:ascii="Calibri" w:eastAsiaTheme="minorEastAsia" w:hAnsi="Calibri" w:cs="Calibri"/>
+          <w:lang w:val="en-US"/>
+        </w:rPr>
+        <w:t>J.S Arora</w:t>
+      </w:r>
+      <w:r>
+        <w:rPr>
+          <w:rFonts w:ascii="Calibri" w:eastAsiaTheme="minorEastAsia" w:hAnsi="Calibri" w:cs="Calibri" w:hint="cs"/>
+          <w:rtl/>
+          <w:lang w:val="en-US"/>
+        </w:rPr>
+        <w:t xml:space="preserve">, </w:t>
+      </w:r>
+      <w:r>
+        <w:rPr>
+          <w:rFonts w:ascii="Calibri" w:eastAsiaTheme="minorEastAsia" w:hAnsi="Calibri" w:cs="Calibri" w:hint="cs"/>
+          <w:rtl/>
+          <w:lang w:val="en-US"/>
+        </w:rPr>
+        <w:t xml:space="preserve">(2004), שעליו עבודתנו מבוססת, </w:t>
+      </w:r>
+      <w:r>
+        <w:rPr>
+          <w:rFonts w:ascii="Calibri" w:eastAsiaTheme="minorEastAsia" w:hAnsi="Calibri" w:cs="Calibri" w:hint="cs"/>
+          <w:rtl/>
+          <w:lang w:val="en-US"/>
+        </w:rPr>
+        <w:t xml:space="preserve">סוקר שיטות רבות ומגוונות להתמודדות עם בעיות אופטימיזציה </w:t>
+      </w:r>
+      <w:r>
+        <w:rPr>
+          <w:rFonts w:ascii="Calibri" w:eastAsiaTheme="minorEastAsia" w:hAnsi="Calibri" w:cs="Calibri" w:hint="cs"/>
+          <w:color w:val="FF0000"/>
+          <w:rtl/>
+          <w:lang w:val="en-US"/>
+        </w:rPr>
+        <w:t>מרובות מטרות</w:t>
+      </w:r>
+      <w:r>
+        <w:rPr>
+          <w:rFonts w:ascii="Calibri" w:eastAsiaTheme="minorEastAsia" w:hAnsi="Calibri" w:cs="Calibri" w:hint="cs"/>
+          <w:rtl/>
+          <w:lang w:val="en-US"/>
+        </w:rPr>
+        <w:t>.</w:t>
+      </w:r>
+      <w:r>
+        <w:rPr>
+          <w:rFonts w:ascii="Calibri" w:eastAsiaTheme="minorEastAsia" w:hAnsi="Calibri" w:cs="Calibri" w:hint="cs"/>
+          <w:rtl/>
+          <w:lang w:val="en-US"/>
+        </w:rPr>
+        <w:t xml:space="preserve"> ובפרט, לשיטות הקיימות כאשר למקבל ההחלטות יש העדפות ברורות באשר למטרות השונות (פרק 3 במאמר).</w:t>
+      </w:r>
+      <w:r>
+        <w:rPr>
+          <w:rFonts w:ascii="Calibri" w:eastAsiaTheme="minorEastAsia" w:hAnsi="Calibri" w:cs="Calibri" w:hint="cs"/>
+          <w:rtl/>
+          <w:lang w:val="en-US"/>
+        </w:rPr>
+        <w:t xml:space="preserve"> בעבודה זו התייחסנו לחלק מהשיטות </w:t>
+      </w:r>
+      <w:r>
+        <w:rPr>
+          <w:rFonts w:ascii="Calibri" w:eastAsiaTheme="minorEastAsia" w:hAnsi="Calibri" w:cs="Calibri" w:hint="cs"/>
+          <w:rtl/>
+          <w:lang w:val="en-US"/>
+        </w:rPr>
+        <w:t>שהחוקרים דנו בהם</w:t>
+      </w:r>
+      <w:r>
+        <w:rPr>
+          <w:rFonts w:ascii="Calibri" w:eastAsiaTheme="minorEastAsia" w:hAnsi="Calibri" w:cs="Calibri"/>
+          <w:lang w:val="en-US"/>
+        </w:rPr>
+        <w:t>;</w:t>
+      </w:r>
+      <w:r>
+        <w:rPr>
+          <w:rFonts w:ascii="Calibri" w:eastAsiaTheme="minorEastAsia" w:hAnsi="Calibri" w:cs="Calibri" w:hint="cs"/>
+          <w:rtl/>
+          <w:lang w:val="en-US"/>
+        </w:rPr>
+        <w:t xml:space="preserve"> שיטת הקריטריון הממושקל, שיטת הסכום הממושקל, השיטה הלקסיקוגרפית, קריטריון המשקל המעריכי, שיטת המכפלה הממושקלת וסיימנו עם תכנות פיזי.</w:t>
+      </w:r>
+      <w:r>
+        <w:rPr>
+          <w:rFonts w:ascii="Calibri" w:eastAsiaTheme="minorEastAsia" w:hAnsi="Calibri" w:cs="Calibri" w:hint="cs"/>
+          <w:rtl/>
+          <w:lang w:val="en-US"/>
+        </w:rPr>
+        <w:t xml:space="preserve"> בהנתן שיטות רבות כל כך להתמודדות על הבעיה, עולה בוודאי השאלה איזו שיטה היא הטובה ביותר? למרבה הצער, אין לשאלה זו תשובה </w:t>
+      </w:r>
+      <w:r>
+        <w:rPr>
+          <w:rFonts w:ascii="Calibri" w:eastAsiaTheme="minorEastAsia" w:hAnsi="Calibri" w:cs="Calibri" w:hint="cs"/>
+          <w:rtl/>
+          <w:lang w:val="en-US"/>
+        </w:rPr>
+        <w:t>אחת נכונה. נאמר אבל ששיטות המספקות תנאי הכרחי ומספיק לאופטימליות פאראטית, מהוות שיטות מעודפות.</w:t>
+      </w:r>
+      <w:r>
+        <w:rPr>
+          <w:rFonts w:ascii="Calibri" w:eastAsiaTheme="minorEastAsia" w:hAnsi="Calibri" w:cs="Calibri" w:hint="cs"/>
+          <w:rtl/>
+          <w:lang w:val="en-US"/>
+        </w:rPr>
+        <w:t xml:space="preserve"> כאשר נתונה בעיה ומתבקש פתרון יחיד, היתרונות בקבלת פתרון שהוא אופטימלי פאראטי ברורים. בנוסף, שיטוח שמהוות תנאי הכרחי לאופטימליות פאראטית גם הם טומנים בחובם יתרונות. שיטות כאלו, ישרתו ביותר נאמנות את העדפותיו של מחולל ההחלטות מאשר שיטות שמפספסות נקודות </w:t>
+      </w:r>
+      <w:r>
+        <w:rPr>
+          <w:rFonts w:ascii="Calibri" w:eastAsiaTheme="minorEastAsia" w:hAnsi="Calibri" w:cs="Calibri" w:hint="cs"/>
+          <w:rtl/>
+          <w:lang w:val="en-US"/>
+        </w:rPr>
+        <w:t>מסוימות</w:t>
+      </w:r>
+      <w:r>
+        <w:rPr>
+          <w:rFonts w:ascii="Calibri" w:eastAsiaTheme="minorEastAsia" w:hAnsi="Calibri" w:cs="Calibri" w:hint="cs"/>
+          <w:rtl/>
+          <w:lang w:val="en-US"/>
+        </w:rPr>
+        <w:t xml:space="preserve"> במישור הפאראטי (דהיינו, שיטות שאינן מספקות תנאי הכרחי לאופטימליות פאראטית). זאת מכיוון שבהנחה וכל הנקודות הפאראטיות דומות מתמטית, ונבדלות זו מזו רק בהעדפות הלקוח, אין סיבה מהותית להתעלם מפתרונות פוטנציאליים. התעלמות שכזאת </w:t>
+      </w:r>
+      <w:r>
+        <w:rPr>
+          <w:rFonts w:ascii="Calibri" w:eastAsiaTheme="minorEastAsia" w:hAnsi="Calibri" w:cs="Calibri" w:hint="cs"/>
+          <w:rtl/>
+          <w:lang w:val="en-US"/>
+        </w:rPr>
+        <w:t>עשויה</w:t>
+      </w:r>
+      <w:r>
+        <w:rPr>
+          <w:rFonts w:ascii="Calibri" w:eastAsiaTheme="minorEastAsia" w:hAnsi="Calibri" w:cs="Calibri" w:hint="cs"/>
+          <w:rtl/>
+          <w:lang w:val="en-US"/>
+        </w:rPr>
+        <w:t xml:space="preserve"> לגזול ממקבל ההחלטות פתרון שמשרת באופן הנאמן ביותר את העדפותיו.</w:t>
+      </w:r>
+      <w:r>
+        <w:rPr>
+          <w:rFonts w:ascii="Calibri" w:eastAsiaTheme="minorEastAsia" w:hAnsi="Calibri" w:cs="Calibri" w:hint="cs"/>
+          <w:rtl/>
+          <w:lang w:val="en-US"/>
+        </w:rPr>
+        <w:t xml:space="preserve"> לפיכך, עולה שאלה נוספת</w:t>
+      </w:r>
+      <w:r>
+        <w:rPr>
+          <w:rFonts w:ascii="Calibri" w:eastAsiaTheme="minorEastAsia" w:hAnsi="Calibri" w:cs="Calibri"/>
+          <w:lang w:val="en-US"/>
+        </w:rPr>
+        <w:t>;</w:t>
+      </w:r>
+      <w:r>
+        <w:rPr>
+          <w:rFonts w:ascii="Calibri" w:eastAsiaTheme="minorEastAsia" w:hAnsi="Calibri" w:cs="Calibri" w:hint="cs"/>
+          <w:rtl/>
+          <w:lang w:val="en-US"/>
+        </w:rPr>
+        <w:t xml:space="preserve"> דנו הרי במספר </w:t>
+      </w:r>
+      <w:r>
+        <w:rPr>
+          <w:rFonts w:ascii="Calibri" w:eastAsiaTheme="minorEastAsia" w:hAnsi="Calibri" w:cs="Calibri" w:hint="cs"/>
+          <w:rtl/>
+          <w:lang w:val="en-US"/>
+        </w:rPr>
+        <w:t>שיטות (ויש עוד הרבה שיטות שכלל לא דנו בהן), שמהוות תנאי הכרחי ומספיק לאופטימליות פאראטית. מבין שיטות אלו, באיזו שיטה כדאי להשתמש?</w:t>
+      </w:r>
+      <w:r>
+        <w:rPr>
+          <w:rFonts w:ascii="Calibri" w:eastAsiaTheme="minorEastAsia" w:hAnsi="Calibri" w:cs="Calibri" w:hint="cs"/>
+          <w:rtl/>
+          <w:lang w:val="en-US"/>
+        </w:rPr>
+        <w:t xml:space="preserve"> התשובה לשאלה זו </w:t>
+      </w:r>
+      <w:r>
+        <w:rPr>
+          <w:rFonts w:ascii="Calibri" w:eastAsiaTheme="minorEastAsia" w:hAnsi="Calibri" w:cs="Calibri" w:hint="cs"/>
+          <w:rtl/>
+          <w:lang w:val="en-US"/>
+        </w:rPr>
+        <w:t>תלויה</w:t>
+      </w:r>
+      <w:r>
+        <w:rPr>
+          <w:rFonts w:ascii="Calibri" w:eastAsiaTheme="minorEastAsia" w:hAnsi="Calibri" w:cs="Calibri" w:hint="cs"/>
+          <w:rtl/>
+          <w:lang w:val="en-US"/>
+        </w:rPr>
+        <w:t xml:space="preserve"> חלקית בשאלה לגבי היכולת של מקבל ההחלטות לאמוד נכונה את פונקציית העדפות שלו.</w:t>
+      </w:r>
+      <w:r>
+        <w:rPr>
+          <w:rFonts w:ascii="Calibri" w:eastAsiaTheme="minorEastAsia" w:hAnsi="Calibri" w:cs="Calibri" w:hint="cs"/>
+          <w:rtl/>
+          <w:lang w:val="en-US"/>
+        </w:rPr>
+        <w:t xml:space="preserve"> </w:t>
+      </w:r>
+      <w:r>
+        <w:rPr>
+          <w:rFonts w:ascii="Calibri" w:eastAsiaTheme="minorEastAsia" w:hAnsi="Calibri" w:cs="Calibri" w:hint="cs"/>
+          <w:b/>
+          <w:bCs/>
+          <w:rtl/>
+          <w:lang w:val="en-US"/>
+        </w:rPr>
+        <w:t>תכנות פיזי</w:t>
+      </w:r>
+      <w:r>
+        <w:rPr>
+          <w:rFonts w:ascii="Calibri" w:eastAsiaTheme="minorEastAsia" w:hAnsi="Calibri" w:cs="Calibri" w:hint="cs"/>
+          <w:rtl/>
+          <w:lang w:val="en-US"/>
+        </w:rPr>
+        <w:t xml:space="preserve"> הוא יעיל במקרה זה. משקולת כאמור מייצגת את </w:t>
+      </w:r>
+      <w:r>
+        <w:rPr>
+          <w:rFonts w:ascii="Calibri" w:eastAsiaTheme="minorEastAsia" w:hAnsi="Calibri" w:cs="Calibri" w:hint="cs"/>
+          <w:rtl/>
+          <w:lang w:val="en-US"/>
+        </w:rPr>
+        <w:lastRenderedPageBreak/>
+        <w:t xml:space="preserve">הצורה הפשוטה ביותר של פונקציית תועלת ואילו </w:t>
+      </w:r>
+      <w:r>
+        <w:rPr>
+          <w:rFonts w:ascii="Calibri" w:eastAsiaTheme="minorEastAsia" w:hAnsi="Calibri" w:cs="Calibri" w:hint="cs"/>
+          <w:b/>
+          <w:bCs/>
+          <w:rtl/>
+          <w:lang w:val="en-US"/>
+        </w:rPr>
+        <w:t>תכנות פיזי</w:t>
+      </w:r>
+      <w:r>
+        <w:rPr>
+          <w:rFonts w:ascii="Calibri" w:eastAsiaTheme="minorEastAsia" w:hAnsi="Calibri" w:cs="Calibri" w:hint="cs"/>
+          <w:rtl/>
+          <w:lang w:val="en-US"/>
+        </w:rPr>
+        <w:t xml:space="preserve"> מאפשר למחולל ההחלטות לעצב פונקציות תועלת שהן יותר מסובכות </w:t>
+      </w:r>
+      <w:r>
+        <w:rPr>
+          <w:rFonts w:ascii="Calibri" w:eastAsiaTheme="minorEastAsia" w:hAnsi="Calibri" w:cs="Calibri" w:hint="cs"/>
+          <w:rtl/>
+          <w:lang w:val="en-US"/>
+        </w:rPr>
+        <w:t>ומדויקות</w:t>
+      </w:r>
+      <w:r>
+        <w:rPr>
+          <w:rFonts w:ascii="Calibri" w:eastAsiaTheme="minorEastAsia" w:hAnsi="Calibri" w:cs="Calibri" w:hint="cs"/>
+          <w:rtl/>
+          <w:lang w:val="en-US"/>
+        </w:rPr>
+        <w:t xml:space="preserve"> לכל מטרה בפני עצמה.</w:t>
+      </w:r>
+      <w:r>
+        <w:rPr>
+          <w:rFonts w:ascii="Calibri" w:eastAsiaTheme="minorEastAsia" w:hAnsi="Calibri" w:cs="Calibri" w:hint="cs"/>
+          <w:rtl/>
+          <w:lang w:val="en-US"/>
+        </w:rPr>
+        <w:t xml:space="preserve"> בנוסף, למרות </w:t>
+      </w:r>
+      <w:r>
+        <w:rPr>
+          <w:rFonts w:ascii="Calibri" w:eastAsiaTheme="minorEastAsia" w:hAnsi="Calibri" w:cs="Calibri" w:hint="cs"/>
+          <w:b/>
+          <w:bCs/>
+          <w:rtl/>
+          <w:lang w:val="en-US"/>
+        </w:rPr>
+        <w:t>שתכנות פיזי</w:t>
+      </w:r>
+      <w:r>
+        <w:rPr>
+          <w:rFonts w:ascii="Calibri" w:eastAsiaTheme="minorEastAsia" w:hAnsi="Calibri" w:cs="Calibri" w:hint="cs"/>
+          <w:rtl/>
+          <w:lang w:val="en-US"/>
+        </w:rPr>
+        <w:t xml:space="preserve"> מבוסס על העדפות שנכפות, הוא מספק דרך לחמוק משימוש במשקולות, שעשוי להיות קשה ומסובך. החסרונות המרכזיים של השיטה כאמור טמונים באתגר שבכתיבת התוכנית שעשוי להיות מאתגר, ובדרישה לידע רב אודות הבעיה הנתונה.</w:t>
+      </w:r>
+      <w:r>
+        <w:rPr>
+          <w:rFonts w:ascii="Calibri" w:eastAsiaTheme="minorEastAsia" w:hAnsi="Calibri" w:cs="Calibri" w:hint="cs"/>
+          <w:rtl/>
+          <w:lang w:val="en-US"/>
+        </w:rPr>
+        <w:t xml:space="preserve"> באותו האופן, במקרים אחרים בהם לא ניתן לכתוב קוד של תכנית מבוססת שיטת תכנות פיזי או שאין מספיק ידע אודות הבעיה, שיטות אחרות שמהוות תנאי הכרחי ומספיק ליעילות פאראטית ניתנות לשימוש עם יתרונותיהן שלהן.</w:t>
+      </w:r>
+    </w:p>
+    <w:p>
+      <w:pPr>
+        <w:bidi/>
+        <w:jc w:val="both"/>
+        <w:rPr>
+          <w:rFonts w:ascii="Calibri" w:eastAsiaTheme="minorEastAsia" w:hAnsi="Calibri" w:cs="Calibri"/>
+          <w:rtl/>
+          <w:lang w:val="en-US"/>
+        </w:rPr>
+      </w:pPr>
+    </w:p>
+    <w:p>
+      <w:pPr>
+        <w:bidi/>
+        <w:jc w:val="both"/>
+        <w:rPr>
+          <w:rFonts w:ascii="Calibri" w:eastAsiaTheme="minorEastAsia" w:hAnsi="Calibri" w:cs="Calibri" w:hint="cs"/>
+          <w:rtl/>
+          <w:lang w:val="en-US"/>
+        </w:rPr>
+      </w:pPr>
+      <m:oMathPara>
+        <m:oMath>
+          <m:r>
+            <w:rPr>
+              <w:rFonts w:ascii="Cambria Math" w:eastAsiaTheme="minorEastAsia" w:hAnsi="Cambria Math" w:cs="Calibri"/>
+              <w:lang w:val="en-US"/>
+            </w:rPr>
+            <m:t>…</m:t>
+          </m:r>
+        </m:oMath>
+      </m:oMathPara>
+    </w:p>
+    <w:p>
+      <w:pPr>
+        <w:bidi/>
+        <w:jc w:val="both"/>
+        <w:rPr>
+          <w:rFonts w:ascii="Emirates Medium" w:hAnsi="Emirates Medium" w:cs="Emirates Medium" w:hint="cs"/>
+          <w:lang w:val="en-US"/>
+        </w:rPr>
+      </w:pPr>
+    </w:p>
+    <w:p>
+      <w:pPr>
+        <w:bidi/>
+        <w:jc w:val="both"/>
+        <w:rPr>
           <w:rFonts w:ascii="Calibri" w:hAnsi="Calibri" w:cs="Calibri"/>
           <w:b/>
           <w:bCs/>
+          <w:rtl/>
           <w:lang w:val="en-US"/>
         </w:rPr>
       </w:pPr>
@@ -8645,12 +10994,59 @@
         <w:bidi/>
         <w:jc w:val="both"/>
         <w:rPr>
+          <w:rFonts w:ascii="Calibri" w:hAnsi="Calibri" w:cs="Calibri"/>
+          <w:b/>
+          <w:bCs/>
+          <w:rtl/>
+          <w:lang w:val="en-US"/>
+        </w:rPr>
+      </w:pPr>
+      <w:hyperlink r:id="rId7" w:history="1">
+        <w:r>
+          <w:rPr>
+            <w:rStyle w:val="Hyperlink"/>
+            <w:rFonts w:ascii="Calibri" w:hAnsi="Calibri" w:cs="Calibri"/>
+            <w:b/>
+            <w:bCs/>
+            <w:lang w:val="en-US"/>
+          </w:rPr>
+          <w:t>https://link.springer.com/article/10.1007/s00158-003-0368-6</w:t>
+        </w:r>
+      </w:hyperlink>
+      <w:r>
+        <w:rPr>
+          <w:rFonts w:ascii="Calibri" w:hAnsi="Calibri" w:cs="Calibri" w:hint="cs"/>
+          <w:b/>
+          <w:bCs/>
+          <w:rtl/>
+          <w:lang w:val="en-US"/>
+        </w:rPr>
+        <w:t xml:space="preserve"> </w:t>
+      </w:r>
+    </w:p>
+    <w:p>
+      <w:pPr>
+        <w:bidi/>
+        <w:jc w:val="both"/>
+        <w:rPr>
+          <w:rFonts w:ascii="Calibri" w:hAnsi="Calibri" w:cs="Calibri"/>
+          <w:b/>
+          <w:bCs/>
+          <w:lang w:val="en-US"/>
+        </w:rPr>
+      </w:pPr>
+    </w:p>
+    <w:p>
+      <w:pPr>
+        <w:bidi/>
+        <w:jc w:val="both"/>
+        <w:rPr>
           <w:rStyle w:val="Hyperlink"/>
           <w:rFonts w:ascii="Calibri" w:hAnsi="Calibri" w:cs="Calibri"/>
           <w:rtl/>
         </w:rPr>
       </w:pPr>
-      <w:hyperlink r:id="rId4" w:history="1">
+      <w:hyperlink r:id="rId8" w:history="1">
         <w:r>
           <w:rPr>
             <w:rStyle w:val="Hyperlink"/>
@@ -8684,6 +11080,20 @@
         <w:rPr>
           <w:rStyle w:val="Hyperlink"/>
           <w:rFonts w:ascii="Calibri" w:hAnsi="Calibri" w:cs="Calibri"/>
+          <w:b/>
+          <w:bCs/>
+          <w:rtl/>
+          <w:lang w:val="en-US"/>
+        </w:rPr>
+      </w:pPr>
+    </w:p>
+    <w:p>
+      <w:pPr>
+        <w:bidi/>
+        <w:jc w:val="both"/>
+        <w:rPr>
+          <w:rStyle w:val="Hyperlink"/>
+          <w:rFonts w:ascii="Calibri" w:hAnsi="Calibri" w:cs="Calibri"/>
           <w:rtl/>
           <w:lang w:val="en-US"/>
         </w:rPr>
@@ -8732,6 +11142,88 @@
     </w:sectPr>
   </w:body>
 </w:document>
+</file>
+
+<file path=word/endnotes.xml><?xml version="1.0" encoding="utf-8"?>
+<w:endnotes xmlns:wpc="http://schemas.microsoft.com/office/word/2010/wordprocessingCanvas" xmlns:cx="http://schemas.microsoft.com/office/drawing/2014/chartex" xmlns:cx1="http://schemas.microsoft.com/office/drawing/2015/9/8/chartex" xmlns:cx2="http://schemas.microsoft.com/office/drawing/2015/10/21/chartex" xmlns:cx3="http://schemas.microsoft.com/office/drawing/2016/5/9/chartex" xmlns:cx4="http://schemas.microsoft.com/office/drawing/2016/5/10/chartex" xmlns:cx5="http://schemas.microsoft.com/office/drawing/2016/5/11/chartex" xmlns:cx6="http://schemas.microsoft.com/office/drawing/2016/5/12/chartex" xmlns:cx7="http://schemas.microsoft.com/office/drawing/2016/5/13/chartex" xmlns:cx8="http://schemas.microsoft.com/office/drawing/2016/5/14/chartex" xmlns:mc="http://schemas.openxmlformats.org/markup-compatibility/2006" xmlns:aink="http://schemas.microsoft.com/office/drawing/2016/ink" xmlns:am3d="http://schemas.microsoft.com/office/drawing/2017/model3d" xmlns:o="urn:schemas-microsoft-com:office:office" xmlns:r="http://schemas.openxmlformats.org/officeDocument/2006/relationships" xmlns:m="http://schemas.openxmlformats.org/officeDocument/2006/math" xmlns:v="urn:schemas-microsoft-com:vml" xmlns:wp14="http://schemas.microsoft.com/office/word/2010/wordprocessingDrawing" xmlns:wp="http://schemas.openxmlformats.org/drawingml/2006/wordprocessingDrawing" xmlns:w10="urn:schemas-microsoft-com:office:word" xmlns:w="http://schemas.openxmlformats.org/wordprocessingml/2006/main" xmlns:w14="http://schemas.microsoft.com/office/word/2010/wordml" xmlns:w15="http://schemas.microsoft.com/office/word/2012/wordml" xmlns:w16cex="http://schemas.microsoft.com/office/word/2018/wordml/cex" xmlns:w16cid="http://schemas.microsoft.com/office/word/2016/wordml/cid" xmlns:w16="http://schemas.microsoft.com/office/word/2018/wordml" xmlns:w16sdtdh="http://schemas.microsoft.com/office/word/2020/wordml/sdtdatahash" xmlns:w16se="http://schemas.microsoft.com/office/word/2015/wordml/symex" xmlns:wpg="http://schemas.microsoft.com/office/word/2010/wordprocessingGroup" xmlns:wpi="http://schemas.microsoft.com/office/word/2010/wordprocessingInk" xmlns:wne="http://schemas.microsoft.com/office/word/2006/wordml" xmlns:wps="http://schemas.microsoft.com/office/word/2010/wordprocessingShape" mc:Ignorable="w14 w15 w16se w16cid w16 w16cex w16sdtdh wp14">
+  <w:endnote w:type="separator" w:id="-1">
+    <w:p>
+      <w:r>
+        <w:separator/>
+      </w:r>
+    </w:p>
+  </w:endnote>
+  <w:endnote w:type="continuationSeparator" w:id="0">
+    <w:p>
+      <w:r>
+        <w:continuationSeparator/>
+      </w:r>
+    </w:p>
+  </w:endnote>
+</w:endnotes>
+</file>
+
+<file path=word/footnotes.xml><?xml version="1.0" encoding="utf-8"?>
+<w:footnotes xmlns:wpc="http://schemas.microsoft.com/office/word/2010/wordprocessingCanvas" xmlns:cx="http://schemas.microsoft.com/office/drawing/2014/chartex" xmlns:cx1="http://schemas.microsoft.com/office/drawing/2015/9/8/chartex" xmlns:cx2="http://schemas.microsoft.com/office/drawing/2015/10/21/chartex" xmlns:cx3="http://schemas.microsoft.com/office/drawing/2016/5/9/chartex" xmlns:cx4="http://schemas.microsoft.com/office/drawing/2016/5/10/chartex" xmlns:cx5="http://schemas.microsoft.com/office/drawing/2016/5/11/chartex" xmlns:cx6="http://schemas.microsoft.com/office/drawing/2016/5/12/chartex" xmlns:cx7="http://schemas.microsoft.com/office/drawing/2016/5/13/chartex" xmlns:cx8="http://schemas.microsoft.com/office/drawing/2016/5/14/chartex" xmlns:mc="http://schemas.openxmlformats.org/markup-compatibility/2006" xmlns:aink="http://schemas.microsoft.com/office/drawing/2016/ink" xmlns:am3d="http://schemas.microsoft.com/office/drawing/2017/model3d" xmlns:o="urn:schemas-microsoft-com:office:office" xmlns:r="http://schemas.openxmlformats.org/officeDocument/2006/relationships" xmlns:m="http://schemas.openxmlformats.org/officeDocument/2006/math" xmlns:v="urn:schemas-microsoft-com:vml" xmlns:wp14="http://schemas.microsoft.com/office/word/2010/wordprocessingDrawing" xmlns:wp="http://schemas.openxmlformats.org/drawingml/2006/wordprocessingDrawing" xmlns:w10="urn:schemas-microsoft-com:office:word" xmlns:w="http://schemas.openxmlformats.org/wordprocessingml/2006/main" xmlns:w14="http://schemas.microsoft.com/office/word/2010/wordml" xmlns:w15="http://schemas.microsoft.com/office/word/2012/wordml" xmlns:w16cex="http://schemas.microsoft.com/office/word/2018/wordml/cex" xmlns:w16cid="http://schemas.microsoft.com/office/word/2016/wordml/cid" xmlns:w16="http://schemas.microsoft.com/office/word/2018/wordml" xmlns:w16sdtdh="http://schemas.microsoft.com/office/word/2020/wordml/sdtdatahash" xmlns:w16se="http://schemas.microsoft.com/office/word/2015/wordml/symex" xmlns:wpg="http://schemas.microsoft.com/office/word/2010/wordprocessingGroup" xmlns:wpi="http://schemas.microsoft.com/office/word/2010/wordprocessingInk" xmlns:wne="http://schemas.microsoft.com/office/word/2006/wordml" xmlns:wps="http://schemas.microsoft.com/office/word/2010/wordprocessingShape" mc:Ignorable="w14 w15 w16se w16cid w16 w16cex w16sdtdh wp14">
+  <w:footnote w:type="separator" w:id="-1">
+    <w:p>
+      <w:r>
+        <w:separator/>
+      </w:r>
+    </w:p>
+  </w:footnote>
+  <w:footnote w:type="continuationSeparator" w:id="0">
+    <w:p>
+      <w:r>
+        <w:continuationSeparator/>
+      </w:r>
+    </w:p>
+  </w:footnote>
+  <w:footnote w:id="1">
+    <w:p>
+      <w:pPr>
+        <w:pStyle w:val="FootnoteText"/>
+        <w:bidi/>
+        <w:rPr>
+          <w:rFonts w:hint="cs"/>
+          <w:rtl/>
+          <w:lang w:val="en-US"/>
+        </w:rPr>
+      </w:pPr>
+      <w:r>
+        <w:rPr>
+          <w:rFonts w:hint="cs"/>
+          <w:rtl/>
+        </w:rPr>
+        <w:t xml:space="preserve">1 </w:t>
+      </w:r>
+      <w:hyperlink r:id="rId1" w:history="1">
+        <w:r>
+          <w:rPr>
+            <w:rStyle w:val="Hyperlink"/>
+            <w:rFonts w:hint="cs"/>
+            <w:rtl/>
+          </w:rPr>
+          <w:t>מסבך</w:t>
+        </w:r>
+      </w:hyperlink>
+      <w:r>
+        <w:rPr>
+          <w:rFonts w:hint="cs"/>
+          <w:rtl/>
+        </w:rPr>
+        <w:t xml:space="preserve"> הוא מבנה של מוטות שמחוברים ע״י חוליות ומרכיבים מבנה יציב. דוגמא למסבך הוא </w:t>
+      </w:r>
+      <w:r>
+        <w:rPr>
+          <w:rFonts w:hint="cs"/>
+          <w:rtl/>
+        </w:rPr>
+        <w:t>מגדל אייפל בפריז, צרפת.</w:t>
+      </w:r>
+    </w:p>
+  </w:footnote>
+</w:footnotes>
 </file>
 
 <file path=word/styles.xml><?xml version="1.0" encoding="utf-8"?>
@@ -9189,6 +11681,42 @@
       <w:shd w:val="clear" w:color="auto" w:fill="E1DFDD"/>
     </w:rPr>
   </w:style>
+  <w:style w:type="paragraph" w:styleId="FootnoteText">
+    <w:name w:val="footnote text"/>
+    <w:basedOn w:val="Normal"/>
+    <w:link w:val="FootnoteTextChar"/>
+    <w:uiPriority w:val="99"/>
+    <w:semiHidden/>
+    <w:unhideWhenUsed/>
+    <w:rsid w:val="004300AB"/>
+    <w:rPr>
+      <w:sz w:val="20"/>
+      <w:szCs w:val="20"/>
+    </w:rPr>
+  </w:style>
+  <w:style w:type="character" w:customStyle="1" w:styleId="FootnoteTextChar">
+    <w:name w:val="Footnote Text Char"/>
+    <w:basedOn w:val="DefaultParagraphFont"/>
+    <w:link w:val="FootnoteText"/>
+    <w:uiPriority w:val="99"/>
+    <w:semiHidden/>
+    <w:rsid w:val="004300AB"/>
+    <w:rPr>
+      <w:sz w:val="20"/>
+      <w:szCs w:val="20"/>
+    </w:rPr>
+  </w:style>
+  <w:style w:type="character" w:styleId="FootnoteReference">
+    <w:name w:val="footnote reference"/>
+    <w:basedOn w:val="DefaultParagraphFont"/>
+    <w:uiPriority w:val="99"/>
+    <w:semiHidden/>
+    <w:unhideWhenUsed/>
+    <w:rsid w:val="004300AB"/>
+    <w:rPr>
+      <w:vertAlign w:val="superscript"/>
+    </w:rPr>
+  </w:style>
 </w:styles>
 </file>
 
@@ -9485,4 +12013,16 @@
     </a:ext>
   </a:extLst>
 </a:theme>
+</file>
+
+<file path=customXml/item1.xml><?xml version="1.0" encoding="utf-8"?>
+<b:Sources xmlns:b="http://schemas.openxmlformats.org/officeDocument/2006/bibliography" xmlns="http://schemas.openxmlformats.org/officeDocument/2006/bibliography" SelectedStyle="/APASixthEditionOfficeOnline.xsl" StyleName="APA" Version="6"/>
+</file>
+
+<file path=customXml/itemProps1.xml><?xml version="1.0" encoding="utf-8"?>
+<ds:datastoreItem xmlns:ds="http://schemas.openxmlformats.org/officeDocument/2006/customXml" ds:itemID="{67F5E079-F718-AA4B-8A14-E533BE365958}">
+  <ds:schemaRefs>
+    <ds:schemaRef ds:uri="http://schemas.openxmlformats.org/officeDocument/2006/bibliography"/>
+  </ds:schemaRefs>
+</ds:datastoreItem>
 </file>
</xml_diff>